<commit_message>
them file thiet ke
</commit_message>
<xml_diff>
--- a/Tài liệu/Maudacta.docx
+++ b/Tài liệu/Maudacta.docx
@@ -1,6 +1,6 @@
 
 <file path=word/document.xml><?xml version="1.0" encoding="utf-8"?>
-<w:document xmlns:wpc="http://schemas.microsoft.com/office/word/2010/wordprocessingCanvas" xmlns:cx="http://schemas.microsoft.com/office/drawing/2014/chartex" xmlns:cx1="http://schemas.microsoft.com/office/drawing/2015/9/8/chartex" xmlns:cx2="http://schemas.microsoft.com/office/drawing/2015/10/21/chartex" xmlns:cx3="http://schemas.microsoft.com/office/drawing/2016/5/9/chartex" xmlns:cx4="http://schemas.microsoft.com/office/drawing/2016/5/10/chartex" xmlns:cx5="http://schemas.microsoft.com/office/drawing/2016/5/11/chartex" xmlns:cx6="http://schemas.microsoft.com/office/drawing/2016/5/12/chartex" xmlns:cx7="http://schemas.microsoft.com/office/drawing/2016/5/13/chartex" xmlns:cx8="http://schemas.microsoft.com/office/drawing/2016/5/14/chartex" xmlns:mc="http://schemas.openxmlformats.org/markup-compatibility/2006" xmlns:aink="http://schemas.microsoft.com/office/drawing/2016/ink" xmlns:am3d="http://schemas.microsoft.com/office/drawing/2017/model3d" xmlns:o="urn:schemas-microsoft-com:office:office" xmlns:r="http://schemas.openxmlformats.org/officeDocument/2006/relationships" xmlns:m="http://schemas.openxmlformats.org/officeDocument/2006/math" xmlns:v="urn:schemas-microsoft-com:vml" xmlns:wp14="http://schemas.microsoft.com/office/word/2010/wordprocessingDrawing" xmlns:wp="http://schemas.openxmlformats.org/drawingml/2006/wordprocessingDrawing" xmlns:w10="urn:schemas-microsoft-com:office:word" xmlns:w="http://schemas.openxmlformats.org/wordprocessingml/2006/main" xmlns:w14="http://schemas.microsoft.com/office/word/2010/wordml" xmlns:w15="http://schemas.microsoft.com/office/word/2012/wordml" xmlns:w16cex="http://schemas.microsoft.com/office/word/2018/wordml/cex" xmlns:w16cid="http://schemas.microsoft.com/office/word/2016/wordml/cid" xmlns:w16="http://schemas.microsoft.com/office/word/2018/wordml" xmlns:w16sdtdh="http://schemas.microsoft.com/office/word/2020/wordml/sdtdatahash" xmlns:w16se="http://schemas.microsoft.com/office/word/2015/wordml/symex" xmlns:wpg="http://schemas.microsoft.com/office/word/2010/wordprocessingGroup" xmlns:wpi="http://schemas.microsoft.com/office/word/2010/wordprocessingInk" xmlns:wne="http://schemas.microsoft.com/office/word/2006/wordml" xmlns:wps="http://schemas.microsoft.com/office/word/2010/wordprocessingShape" mc:Ignorable="w14 w15 w16se w16cid w16 w16cex w16sdtdh wp14">
+<w:document xmlns:wpc="http://schemas.microsoft.com/office/word/2010/wordprocessingCanvas" xmlns:cx="http://schemas.microsoft.com/office/drawing/2014/chartex" xmlns:cx1="http://schemas.microsoft.com/office/drawing/2015/9/8/chartex" xmlns:cx2="http://schemas.microsoft.com/office/drawing/2015/10/21/chartex" xmlns:cx3="http://schemas.microsoft.com/office/drawing/2016/5/9/chartex" xmlns:cx4="http://schemas.microsoft.com/office/drawing/2016/5/10/chartex" xmlns:cx5="http://schemas.microsoft.com/office/drawing/2016/5/11/chartex" xmlns:cx6="http://schemas.microsoft.com/office/drawing/2016/5/12/chartex" xmlns:cx7="http://schemas.microsoft.com/office/drawing/2016/5/13/chartex" xmlns:cx8="http://schemas.microsoft.com/office/drawing/2016/5/14/chartex" xmlns:mc="http://schemas.openxmlformats.org/markup-compatibility/2006" xmlns:aink="http://schemas.microsoft.com/office/drawing/2016/ink" xmlns:am3d="http://schemas.microsoft.com/office/drawing/2017/model3d" xmlns:o="urn:schemas-microsoft-com:office:office" xmlns:r="http://schemas.openxmlformats.org/officeDocument/2006/relationships" xmlns:m="http://schemas.openxmlformats.org/officeDocument/2006/math" xmlns:v="urn:schemas-microsoft-com:vml" xmlns:wp14="http://schemas.microsoft.com/office/word/2010/wordprocessingDrawing" xmlns:wp="http://schemas.openxmlformats.org/drawingml/2006/wordprocessingDrawing" xmlns:w10="urn:schemas-microsoft-com:office:word" xmlns:w="http://schemas.openxmlformats.org/wordprocessingml/2006/main" xmlns:w14="http://schemas.microsoft.com/office/word/2010/wordml" xmlns:w15="http://schemas.microsoft.com/office/word/2012/wordml" xmlns:w16cid="http://schemas.microsoft.com/office/word/2016/wordml/cid" xmlns:w16se="http://schemas.microsoft.com/office/word/2015/wordml/symex" xmlns:wpg="http://schemas.microsoft.com/office/word/2010/wordprocessingGroup" xmlns:wpi="http://schemas.microsoft.com/office/word/2010/wordprocessingInk" xmlns:wne="http://schemas.microsoft.com/office/word/2006/wordml" xmlns:wps="http://schemas.microsoft.com/office/word/2010/wordprocessingShape" mc:Ignorable="w14 w15 w16se w16cid wp14">
   <w:body>
     <w:p>
       <w:pPr>
@@ -1493,25 +1493,7 @@
           <w:sz w:val="22"/>
           <w:szCs w:val="22"/>
         </w:rPr>
-        <w:t xml:space="preserve">Nền tảng </w:t>
-      </w:r>
-      <w:proofErr w:type="gramStart"/>
-      <w:r>
-        <w:rPr>
-          <w:rFonts w:ascii="Arial" w:eastAsia="Arial" w:hAnsi="Arial" w:cs="Arial"/>
-          <w:sz w:val="22"/>
-          <w:szCs w:val="22"/>
-        </w:rPr>
-        <w:t>ASKUS  phát</w:t>
-      </w:r>
-      <w:proofErr w:type="gramEnd"/>
-      <w:r>
-        <w:rPr>
-          <w:rFonts w:ascii="Arial" w:eastAsia="Arial" w:hAnsi="Arial" w:cs="Arial"/>
-          <w:sz w:val="22"/>
-          <w:szCs w:val="22"/>
-        </w:rPr>
-        <w:t xml:space="preserve"> triển trên nền tảng Web Application dành cho môi trường trình duyệt web</w:t>
+        <w:t>Nền tảng ASKUS phát triển trên nền tảng Web Application dành cho môi trường trình duyệt web</w:t>
       </w:r>
     </w:p>
     <w:p>
@@ -1850,15 +1832,6 @@
           <w:szCs w:val="22"/>
         </w:rPr>
       </w:pPr>
-      <w:r>
-        <w:rPr>
-          <w:rFonts w:ascii="Arial" w:eastAsia="Arial" w:hAnsi="Arial" w:cs="Arial"/>
-          <w:color w:val="000000"/>
-          <w:sz w:val="22"/>
-          <w:szCs w:val="22"/>
-        </w:rPr>
-        <w:t>&gt;</w:t>
-      </w:r>
     </w:p>
     <w:p>
       <w:pPr>
@@ -2315,10 +2288,10 @@
       </w:tblPr>
       <w:tblGrid>
         <w:gridCol w:w="1365"/>
-        <w:gridCol w:w="1402"/>
-        <w:gridCol w:w="3098"/>
-        <w:gridCol w:w="1845"/>
-        <w:gridCol w:w="1920"/>
+        <w:gridCol w:w="2392"/>
+        <w:gridCol w:w="3150"/>
+        <w:gridCol w:w="1350"/>
+        <w:gridCol w:w="1373"/>
       </w:tblGrid>
       <w:tr>
         <w:trPr>
@@ -2371,7 +2344,7 @@
         </w:tc>
         <w:tc>
           <w:tcPr>
-            <w:tcW w:w="1402" w:type="dxa"/>
+            <w:tcW w:w="2392" w:type="dxa"/>
             <w:tcBorders>
               <w:top w:val="single" w:sz="6" w:space="0" w:color="000000"/>
               <w:left w:val="single" w:sz="6" w:space="0" w:color="000000"/>
@@ -2416,7 +2389,7 @@
         </w:tc>
         <w:tc>
           <w:tcPr>
-            <w:tcW w:w="3098" w:type="dxa"/>
+            <w:tcW w:w="3150" w:type="dxa"/>
             <w:tcBorders>
               <w:top w:val="single" w:sz="6" w:space="0" w:color="000000"/>
               <w:left w:val="single" w:sz="6" w:space="0" w:color="000000"/>
@@ -2461,7 +2434,7 @@
         </w:tc>
         <w:tc>
           <w:tcPr>
-            <w:tcW w:w="1845" w:type="dxa"/>
+            <w:tcW w:w="1350" w:type="dxa"/>
             <w:tcBorders>
               <w:top w:val="single" w:sz="6" w:space="0" w:color="000000"/>
               <w:left w:val="single" w:sz="6" w:space="0" w:color="000000"/>
@@ -2506,7 +2479,7 @@
         </w:tc>
         <w:tc>
           <w:tcPr>
-            <w:tcW w:w="1920" w:type="dxa"/>
+            <w:tcW w:w="1373" w:type="dxa"/>
             <w:tcBorders>
               <w:top w:val="single" w:sz="6" w:space="0" w:color="000000"/>
               <w:left w:val="single" w:sz="6" w:space="0" w:color="000000"/>
@@ -2599,7 +2572,7 @@
         </w:tc>
         <w:tc>
           <w:tcPr>
-            <w:tcW w:w="1402" w:type="dxa"/>
+            <w:tcW w:w="2392" w:type="dxa"/>
             <w:tcBorders>
               <w:top w:val="nil"/>
               <w:left w:val="nil"/>
@@ -2628,6 +2601,7 @@
                 <w:tag w:val="goog_rdk_0"/>
                 <w:id w:val="-1372992309"/>
               </w:sdtPr>
+              <w:sdtEndPr/>
               <w:sdtContent>
                 <w:r>
                   <w:rPr>
@@ -2643,7 +2617,7 @@
         </w:tc>
         <w:tc>
           <w:tcPr>
-            <w:tcW w:w="3098" w:type="dxa"/>
+            <w:tcW w:w="3150" w:type="dxa"/>
             <w:tcBorders>
               <w:top w:val="nil"/>
               <w:left w:val="nil"/>
@@ -2882,7 +2856,7 @@
         </w:tc>
         <w:tc>
           <w:tcPr>
-            <w:tcW w:w="1845" w:type="dxa"/>
+            <w:tcW w:w="1350" w:type="dxa"/>
             <w:tcBorders>
               <w:top w:val="nil"/>
               <w:left w:val="nil"/>
@@ -2918,7 +2892,7 @@
         </w:tc>
         <w:tc>
           <w:tcPr>
-            <w:tcW w:w="1920" w:type="dxa"/>
+            <w:tcW w:w="1373" w:type="dxa"/>
             <w:tcBorders>
               <w:top w:val="nil"/>
               <w:left w:val="nil"/>
@@ -2988,6 +2962,7 @@
                 <w:tag w:val="goog_rdk_1"/>
                 <w:id w:val="40641365"/>
               </w:sdtPr>
+              <w:sdtEndPr/>
               <w:sdtContent>
                 <w:r>
                   <w:rPr>
@@ -3003,7 +2978,7 @@
         </w:tc>
         <w:tc>
           <w:tcPr>
-            <w:tcW w:w="1402" w:type="dxa"/>
+            <w:tcW w:w="2392" w:type="dxa"/>
             <w:tcBorders>
               <w:top w:val="nil"/>
               <w:left w:val="nil"/>
@@ -3039,7 +3014,7 @@
         </w:tc>
         <w:tc>
           <w:tcPr>
-            <w:tcW w:w="3098" w:type="dxa"/>
+            <w:tcW w:w="3150" w:type="dxa"/>
             <w:tcBorders>
               <w:top w:val="nil"/>
               <w:left w:val="nil"/>
@@ -3237,7 +3212,7 @@
         </w:tc>
         <w:tc>
           <w:tcPr>
-            <w:tcW w:w="1845" w:type="dxa"/>
+            <w:tcW w:w="1350" w:type="dxa"/>
             <w:tcBorders>
               <w:top w:val="nil"/>
               <w:left w:val="nil"/>
@@ -3273,7 +3248,7 @@
         </w:tc>
         <w:tc>
           <w:tcPr>
-            <w:tcW w:w="1920" w:type="dxa"/>
+            <w:tcW w:w="1373" w:type="dxa"/>
             <w:tcBorders>
               <w:top w:val="nil"/>
               <w:left w:val="nil"/>
@@ -4101,27 +4076,7 @@
           <w:sz w:val="22"/>
           <w:szCs w:val="22"/>
         </w:rPr>
-        <w:t xml:space="preserve">&lt;Liệt kê các yếu tố giả định mà chúng có thể ảnh hưởng tới các yêu cầu được trình bày trong đặc tả. Những giả định này bao gồm các thành phần (phần mềm) thương </w:t>
-      </w:r>
-      <w:proofErr w:type="gramStart"/>
-      <w:r>
-        <w:rPr>
-          <w:rFonts w:ascii="Arial" w:eastAsia="Arial" w:hAnsi="Arial" w:cs="Arial"/>
-          <w:color w:val="000000"/>
-          <w:sz w:val="22"/>
-          <w:szCs w:val="22"/>
-        </w:rPr>
-        <w:t>mại  hay</w:t>
-      </w:r>
-      <w:proofErr w:type="gramEnd"/>
-      <w:r>
-        <w:rPr>
-          <w:rFonts w:ascii="Arial" w:eastAsia="Arial" w:hAnsi="Arial" w:cs="Arial"/>
-          <w:color w:val="000000"/>
-          <w:sz w:val="22"/>
-          <w:szCs w:val="22"/>
-        </w:rPr>
-        <w:t xml:space="preserve"> thuộc bên thứ ba mà ta có kế hoạch sử dụng, các vấn đề liên quan tới môi trường vận hành và phát triển, hay các ràng buộc. Dự án có thể bị ảnh hưởng nếu các giả định này là không chính xác, không được chia sẻ hoặc thay đổi.  Ngoài ra ta cũng phải xác định những phụ thuộc của dự án vào các yếu tố bên ngoài, chẳng hạn dự án này muốn tái sử dụng các thành phần phần mềm từ một dự án khác. &gt;</w:t>
+        <w:t>&lt;Liệt kê các yếu tố giả định mà chúng có thể ảnh hưởng tới các yêu cầu được trình bày trong đặc tả. Những giả định này bao gồm các thành phần (phần mềm) thương mại  hay thuộc bên thứ ba mà ta có kế hoạch sử dụng, các vấn đề liên quan tới môi trường vận hành và phát triển, hay các ràng buộc. Dự án có thể bị ảnh hưởng nếu các giả định này là không chính xác, không được chia sẻ hoặc thay đổi.  Ngoài ra ta cũng phải xác định những phụ thuộc của dự án vào các yếu tố bên ngoài, chẳng hạn dự án này muốn tái sử dụng các thành phần phần mềm từ một dự án khác. &gt;</w:t>
       </w:r>
     </w:p>
     <w:p>
@@ -4550,27 +4505,7 @@
           <w:szCs w:val="22"/>
           <w:highlight w:val="white"/>
         </w:rPr>
-        <w:t xml:space="preserve">Các thành phần cần sử dụng giao diện: Đăng </w:t>
-      </w:r>
-      <w:proofErr w:type="gramStart"/>
-      <w:r>
-        <w:rPr>
-          <w:rFonts w:ascii="Arial" w:eastAsia="Arial" w:hAnsi="Arial" w:cs="Arial"/>
-          <w:sz w:val="22"/>
-          <w:szCs w:val="22"/>
-          <w:highlight w:val="white"/>
-        </w:rPr>
-        <w:t>ký,  Đăng</w:t>
-      </w:r>
-      <w:proofErr w:type="gramEnd"/>
-      <w:r>
-        <w:rPr>
-          <w:rFonts w:ascii="Arial" w:eastAsia="Arial" w:hAnsi="Arial" w:cs="Arial"/>
-          <w:sz w:val="22"/>
-          <w:szCs w:val="22"/>
-          <w:highlight w:val="white"/>
-        </w:rPr>
-        <w:t xml:space="preserve"> nhập, Tạo bài viết, Xem bài viết, Phản hồi bài viết, Báo cáo bài viết .</w:t>
+        <w:t>Các thành phần cần sử dụng giao diện: Đăng ký,  Đăng nhập, Tạo bài viết, Xem bài viết, Phản hồi bài viết, Báo cáo bài viết .</w:t>
       </w:r>
     </w:p>
     <w:p>
@@ -4835,25 +4770,7 @@
           <w:sz w:val="26"/>
           <w:szCs w:val="26"/>
         </w:rPr>
-        <w:t xml:space="preserve">MySQL: là cơ sở dữ liệu quan hệ với tính ổn định, </w:t>
-      </w:r>
-      <w:proofErr w:type="gramStart"/>
-      <w:r>
-        <w:rPr>
-          <w:rFonts w:ascii="Open Sans" w:eastAsia="Open Sans" w:hAnsi="Open Sans" w:cs="Open Sans"/>
-          <w:sz w:val="26"/>
-          <w:szCs w:val="26"/>
-        </w:rPr>
-        <w:t>độ  bảo</w:t>
-      </w:r>
-      <w:proofErr w:type="gramEnd"/>
-      <w:r>
-        <w:rPr>
-          <w:rFonts w:ascii="Open Sans" w:eastAsia="Open Sans" w:hAnsi="Open Sans" w:cs="Open Sans"/>
-          <w:sz w:val="26"/>
-          <w:szCs w:val="26"/>
-        </w:rPr>
-        <w:t xml:space="preserve"> mật cao và dễ sử dụng. </w:t>
+        <w:t xml:space="preserve">MySQL: là cơ sở dữ liệu quan hệ với tính ổn định, độ  bảo mật cao và dễ sử dụng. </w:t>
       </w:r>
     </w:p>
     <w:p>
@@ -5061,27 +4978,10 @@
           <w:sz w:val="22"/>
           <w:szCs w:val="22"/>
         </w:rPr>
-        <w:t>Các phần của hệ thống kết nối với nhau thông qua API</w:t>
+        <w:t>Các phần của hệ thống kết nối với nhau thông qua API.</w:t>
       </w:r>
-      <w:proofErr w:type="gramStart"/>
-      <w:r>
-        <w:rPr>
-          <w:rFonts w:ascii="Arial" w:eastAsia="Arial" w:hAnsi="Arial" w:cs="Arial"/>
-          <w:sz w:val="22"/>
-          <w:szCs w:val="22"/>
-        </w:rPr>
-        <w:t xml:space="preserve">.  </w:t>
-      </w:r>
-      <w:r>
-        <w:rPr>
-          <w:rFonts w:ascii="Arial" w:eastAsia="Arial" w:hAnsi="Arial" w:cs="Arial"/>
-          <w:sz w:val="22"/>
-          <w:szCs w:val="22"/>
-          <w:highlight w:val="red"/>
-        </w:rPr>
-        <w:t>????</w:t>
-      </w:r>
-      <w:proofErr w:type="gramEnd"/>
+      <w:bookmarkStart w:id="72" w:name="_GoBack"/>
+      <w:bookmarkEnd w:id="72"/>
     </w:p>
     <w:p>
       <w:pPr>
@@ -5105,8 +5005,8 @@
           <w:szCs w:val="22"/>
         </w:rPr>
       </w:pPr>
-      <w:bookmarkStart w:id="72" w:name="_heading=h.vb14cwhtzax9" w:colFirst="0" w:colLast="0"/>
-      <w:bookmarkEnd w:id="72"/>
+      <w:bookmarkStart w:id="73" w:name="_heading=h.vb14cwhtzax9" w:colFirst="0" w:colLast="0"/>
+      <w:bookmarkEnd w:id="73"/>
       <w:r>
         <w:rPr>
           <w:rFonts w:ascii="Arial" w:eastAsia="Arial" w:hAnsi="Arial" w:cs="Arial"/>
@@ -5138,8 +5038,8 @@
           <w:szCs w:val="22"/>
         </w:rPr>
       </w:pPr>
-      <w:bookmarkStart w:id="73" w:name="_heading=h.ktqf6mltb1hm" w:colFirst="0" w:colLast="0"/>
-      <w:bookmarkEnd w:id="73"/>
+      <w:bookmarkStart w:id="74" w:name="_heading=h.ktqf6mltb1hm" w:colFirst="0" w:colLast="0"/>
+      <w:bookmarkEnd w:id="74"/>
       <w:r>
         <w:rPr>
           <w:rFonts w:ascii="Arial" w:eastAsia="Arial" w:hAnsi="Arial" w:cs="Arial"/>
@@ -5167,8 +5067,8 @@
           <w:szCs w:val="22"/>
         </w:rPr>
       </w:pPr>
-      <w:bookmarkStart w:id="74" w:name="_heading=h.2np8m6nidltv" w:colFirst="0" w:colLast="0"/>
-      <w:bookmarkEnd w:id="74"/>
+      <w:bookmarkStart w:id="75" w:name="_heading=h.2np8m6nidltv" w:colFirst="0" w:colLast="0"/>
+      <w:bookmarkEnd w:id="75"/>
     </w:p>
     <w:p>
       <w:pPr>
@@ -15658,27 +15558,7 @@
                 <w:sz w:val="26"/>
                 <w:szCs w:val="26"/>
               </w:rPr>
-              <w:t xml:space="preserve"> người dùng, chỉnh sửa người </w:t>
-            </w:r>
-            <w:proofErr w:type="gramStart"/>
-            <w:r>
-              <w:rPr>
-                <w:rFonts w:ascii="Open Sans" w:eastAsia="Open Sans" w:hAnsi="Open Sans" w:cs="Open Sans"/>
-                <w:bCs/>
-                <w:sz w:val="26"/>
-                <w:szCs w:val="26"/>
-              </w:rPr>
-              <w:t xml:space="preserve">dùng,   </w:t>
-            </w:r>
-            <w:proofErr w:type="gramEnd"/>
-            <w:r>
-              <w:rPr>
-                <w:rFonts w:ascii="Open Sans" w:eastAsia="Open Sans" w:hAnsi="Open Sans" w:cs="Open Sans"/>
-                <w:bCs/>
-                <w:sz w:val="26"/>
-                <w:szCs w:val="26"/>
-              </w:rPr>
-              <w:t xml:space="preserve">                      xóa người dùng</w:t>
+              <w:t xml:space="preserve"> người dùng, chỉnh sửa người dùng,                         xóa người dùng</w:t>
             </w:r>
           </w:p>
           <w:p>
@@ -18551,9 +18431,8 @@
                 <w:sz w:val="26"/>
                 <w:szCs w:val="26"/>
               </w:rPr>
-              <w:t xml:space="preserve">bài </w:t>
-            </w:r>
-            <w:proofErr w:type="gramStart"/>
+              <w:t>bài viết</w:t>
+            </w:r>
             <w:r>
               <w:rPr>
                 <w:rFonts w:ascii="Open Sans" w:eastAsia="Open Sans" w:hAnsi="Open Sans" w:cs="Open Sans"/>
@@ -18561,7 +18440,7 @@
                 <w:sz w:val="26"/>
                 <w:szCs w:val="26"/>
               </w:rPr>
-              <w:t>viết</w:t>
+              <w:t>,</w:t>
             </w:r>
             <w:r>
               <w:rPr>
@@ -18570,26 +18449,7 @@
                 <w:sz w:val="26"/>
                 <w:szCs w:val="26"/>
               </w:rPr>
-              <w:t>,</w:t>
-            </w:r>
-            <w:r>
-              <w:rPr>
-                <w:rFonts w:ascii="Open Sans" w:eastAsia="Open Sans" w:hAnsi="Open Sans" w:cs="Open Sans"/>
-                <w:bCs/>
-                <w:sz w:val="26"/>
-                <w:szCs w:val="26"/>
-              </w:rPr>
-              <w:t xml:space="preserve">   </w:t>
-            </w:r>
-            <w:proofErr w:type="gramEnd"/>
-            <w:r>
-              <w:rPr>
-                <w:rFonts w:ascii="Open Sans" w:eastAsia="Open Sans" w:hAnsi="Open Sans" w:cs="Open Sans"/>
-                <w:bCs/>
-                <w:sz w:val="26"/>
-                <w:szCs w:val="26"/>
-              </w:rPr>
-              <w:t xml:space="preserve">                </w:t>
+              <w:t xml:space="preserve">                   </w:t>
             </w:r>
             <w:r>
               <w:rPr>
@@ -20035,16 +19895,7 @@
                 <w:sz w:val="26"/>
                 <w:szCs w:val="26"/>
               </w:rPr>
-              <w:t xml:space="preserve">thể loại bài </w:t>
-            </w:r>
-            <w:proofErr w:type="gramStart"/>
-            <w:r>
-              <w:rPr>
-                <w:rFonts w:ascii="Open Sans" w:eastAsia="Open Sans" w:hAnsi="Open Sans" w:cs="Open Sans"/>
-                <w:sz w:val="26"/>
-                <w:szCs w:val="26"/>
-              </w:rPr>
-              <w:t>viết</w:t>
+              <w:t>thể loại bài viết</w:t>
             </w:r>
             <w:r>
               <w:rPr>
@@ -20053,17 +19904,7 @@
                 <w:sz w:val="26"/>
                 <w:szCs w:val="26"/>
               </w:rPr>
-              <w:t xml:space="preserve">,   </w:t>
-            </w:r>
-            <w:proofErr w:type="gramEnd"/>
-            <w:r>
-              <w:rPr>
-                <w:rFonts w:ascii="Open Sans" w:eastAsia="Open Sans" w:hAnsi="Open Sans" w:cs="Open Sans"/>
-                <w:bCs/>
-                <w:sz w:val="26"/>
-                <w:szCs w:val="26"/>
-              </w:rPr>
-              <w:t xml:space="preserve">                      xóa </w:t>
+              <w:t xml:space="preserve">,                         xóa </w:t>
             </w:r>
             <w:r>
               <w:rPr>
@@ -21121,23 +20962,7 @@
                 <w:sz w:val="26"/>
                 <w:szCs w:val="26"/>
               </w:rPr>
-              <w:t xml:space="preserve"> </w:t>
-            </w:r>
-            <w:r>
-              <w:rPr>
-                <w:rFonts w:ascii="Open Sans" w:eastAsia="Open Sans" w:hAnsi="Open Sans" w:cs="Open Sans"/>
-                <w:sz w:val="26"/>
-                <w:szCs w:val="26"/>
-              </w:rPr>
-              <w:t>báo cáo</w:t>
-            </w:r>
-            <w:r>
-              <w:rPr>
-                <w:rFonts w:ascii="Open Sans" w:eastAsia="Open Sans" w:hAnsi="Open Sans" w:cs="Open Sans"/>
-                <w:sz w:val="26"/>
-                <w:szCs w:val="26"/>
-              </w:rPr>
-              <w:t xml:space="preserve"> </w:t>
+              <w:t xml:space="preserve"> báo cáo </w:t>
             </w:r>
             <w:r>
               <w:rPr>
@@ -21530,16 +21355,7 @@
                 <w:sz w:val="26"/>
                 <w:szCs w:val="26"/>
               </w:rPr>
-              <w:t xml:space="preserve">báo </w:t>
-            </w:r>
-            <w:proofErr w:type="gramStart"/>
-            <w:r>
-              <w:rPr>
-                <w:rFonts w:ascii="Open Sans" w:eastAsia="Open Sans" w:hAnsi="Open Sans" w:cs="Open Sans"/>
-                <w:sz w:val="26"/>
-                <w:szCs w:val="26"/>
-              </w:rPr>
-              <w:t>cáo</w:t>
+              <w:t>báo cáo</w:t>
             </w:r>
             <w:r>
               <w:rPr>
@@ -21548,17 +21364,7 @@
                 <w:sz w:val="26"/>
                 <w:szCs w:val="26"/>
               </w:rPr>
-              <w:t xml:space="preserve">,   </w:t>
-            </w:r>
-            <w:proofErr w:type="gramEnd"/>
-            <w:r>
-              <w:rPr>
-                <w:rFonts w:ascii="Open Sans" w:eastAsia="Open Sans" w:hAnsi="Open Sans" w:cs="Open Sans"/>
-                <w:bCs/>
-                <w:sz w:val="26"/>
-                <w:szCs w:val="26"/>
-              </w:rPr>
-              <w:t xml:space="preserve">                      xóa </w:t>
+              <w:t xml:space="preserve">,                         xóa </w:t>
             </w:r>
             <w:r>
               <w:rPr>
@@ -22291,23 +22097,7 @@
                 <w:sz w:val="26"/>
                 <w:szCs w:val="26"/>
               </w:rPr>
-              <w:t xml:space="preserve"> Quản lý</w:t>
-            </w:r>
-            <w:r>
-              <w:rPr>
-                <w:rFonts w:ascii="Open Sans" w:eastAsia="Open Sans" w:hAnsi="Open Sans" w:cs="Open Sans"/>
-                <w:sz w:val="26"/>
-                <w:szCs w:val="26"/>
-              </w:rPr>
-              <w:t xml:space="preserve"> thể loại</w:t>
-            </w:r>
-            <w:r>
-              <w:rPr>
-                <w:rFonts w:ascii="Open Sans" w:eastAsia="Open Sans" w:hAnsi="Open Sans" w:cs="Open Sans"/>
-                <w:sz w:val="26"/>
-                <w:szCs w:val="26"/>
-              </w:rPr>
-              <w:t xml:space="preserve"> báo cáo</w:t>
+              <w:t xml:space="preserve"> Quản lý thể loại báo cáo</w:t>
             </w:r>
           </w:p>
         </w:tc>
@@ -22353,15 +22143,7 @@
                 <w:sz w:val="26"/>
                 <w:szCs w:val="26"/>
               </w:rPr>
-              <w:t xml:space="preserve"> YC-1</w:t>
-            </w:r>
-            <w:r>
-              <w:rPr>
-                <w:rFonts w:ascii="Open Sans" w:eastAsia="Open Sans" w:hAnsi="Open Sans" w:cs="Open Sans"/>
-                <w:sz w:val="26"/>
-                <w:szCs w:val="26"/>
-              </w:rPr>
-              <w:t>3</w:t>
+              <w:t xml:space="preserve"> YC-13</w:t>
             </w:r>
           </w:p>
         </w:tc>
@@ -22927,7 +22709,15 @@
                 <w:sz w:val="26"/>
                 <w:szCs w:val="26"/>
               </w:rPr>
-              <w:t xml:space="preserve"> thể loại</w:t>
+              <w:t xml:space="preserve"> thể loại </w:t>
+            </w:r>
+            <w:r>
+              <w:rPr>
+                <w:rFonts w:ascii="Open Sans" w:eastAsia="Open Sans" w:hAnsi="Open Sans" w:cs="Open Sans"/>
+                <w:sz w:val="26"/>
+                <w:szCs w:val="26"/>
+              </w:rPr>
+              <w:t>báo cáo</w:t>
             </w:r>
             <w:r>
               <w:rPr>
@@ -22936,7 +22726,7 @@
                 <w:sz w:val="26"/>
                 <w:szCs w:val="26"/>
               </w:rPr>
-              <w:t xml:space="preserve"> </w:t>
+              <w:t xml:space="preserve">, chỉnh sửa thể loại </w:t>
             </w:r>
             <w:r>
               <w:rPr>
@@ -22953,60 +22743,7 @@
                 <w:sz w:val="26"/>
                 <w:szCs w:val="26"/>
               </w:rPr>
-              <w:t>, chỉnh sửa</w:t>
-            </w:r>
-            <w:r>
-              <w:rPr>
-                <w:rFonts w:ascii="Open Sans" w:eastAsia="Open Sans" w:hAnsi="Open Sans" w:cs="Open Sans"/>
-                <w:bCs/>
-                <w:sz w:val="26"/>
-                <w:szCs w:val="26"/>
-              </w:rPr>
-              <w:t xml:space="preserve"> </w:t>
-            </w:r>
-            <w:r>
-              <w:rPr>
-                <w:rFonts w:ascii="Open Sans" w:eastAsia="Open Sans" w:hAnsi="Open Sans" w:cs="Open Sans"/>
-                <w:bCs/>
-                <w:sz w:val="26"/>
-                <w:szCs w:val="26"/>
-              </w:rPr>
-              <w:t xml:space="preserve">thể loại </w:t>
-            </w:r>
-            <w:r>
-              <w:rPr>
-                <w:rFonts w:ascii="Open Sans" w:eastAsia="Open Sans" w:hAnsi="Open Sans" w:cs="Open Sans"/>
-                <w:sz w:val="26"/>
-                <w:szCs w:val="26"/>
-              </w:rPr>
-              <w:t>báo cáo</w:t>
-            </w:r>
-            <w:r>
-              <w:rPr>
-                <w:rFonts w:ascii="Open Sans" w:eastAsia="Open Sans" w:hAnsi="Open Sans" w:cs="Open Sans"/>
-                <w:bCs/>
-                <w:sz w:val="26"/>
-                <w:szCs w:val="26"/>
-              </w:rPr>
-              <w:t>, xóa</w:t>
-            </w:r>
-            <w:r>
-              <w:rPr>
-                <w:rFonts w:ascii="Open Sans" w:eastAsia="Open Sans" w:hAnsi="Open Sans" w:cs="Open Sans"/>
-                <w:bCs/>
-                <w:sz w:val="26"/>
-                <w:szCs w:val="26"/>
-              </w:rPr>
-              <w:t xml:space="preserve"> </w:t>
-            </w:r>
-            <w:r>
-              <w:rPr>
-                <w:rFonts w:ascii="Open Sans" w:eastAsia="Open Sans" w:hAnsi="Open Sans" w:cs="Open Sans"/>
-                <w:bCs/>
-                <w:sz w:val="26"/>
-                <w:szCs w:val="26"/>
-              </w:rPr>
-              <w:t xml:space="preserve">thể loại </w:t>
+              <w:t xml:space="preserve">, xóa thể loại </w:t>
             </w:r>
             <w:r>
               <w:rPr>
@@ -23203,15 +22940,7 @@
                 <w:sz w:val="26"/>
                 <w:szCs w:val="26"/>
               </w:rPr>
-              <w:t xml:space="preserve"> </w:t>
-            </w:r>
-            <w:r>
-              <w:rPr>
-                <w:rFonts w:ascii="Open Sans" w:eastAsia="Open Sans" w:hAnsi="Open Sans" w:cs="Open Sans"/>
-                <w:sz w:val="26"/>
-                <w:szCs w:val="26"/>
-              </w:rPr>
-              <w:t>báo cáo”</w:t>
+              <w:t xml:space="preserve"> báo cáo”</w:t>
             </w:r>
           </w:p>
           <w:p>
@@ -23428,15 +23157,7 @@
                 <w:sz w:val="26"/>
                 <w:szCs w:val="26"/>
               </w:rPr>
-              <w:t xml:space="preserve"> </w:t>
-            </w:r>
-            <w:r>
-              <w:rPr>
-                <w:rFonts w:ascii="Open Sans" w:eastAsia="Open Sans" w:hAnsi="Open Sans" w:cs="Open Sans"/>
-                <w:sz w:val="26"/>
-                <w:szCs w:val="26"/>
-              </w:rPr>
-              <w:t xml:space="preserve">báo cáo  </w:t>
+              <w:t xml:space="preserve"> báo cáo  </w:t>
             </w:r>
           </w:p>
           <w:p>
@@ -23461,15 +23182,7 @@
                 <w:sz w:val="26"/>
                 <w:szCs w:val="26"/>
               </w:rPr>
-              <w:t>Chỉnh sửa</w:t>
-            </w:r>
-            <w:r>
-              <w:rPr>
-                <w:rFonts w:ascii="Open Sans" w:eastAsia="Open Sans" w:hAnsi="Open Sans" w:cs="Open Sans"/>
-                <w:sz w:val="26"/>
-                <w:szCs w:val="26"/>
-              </w:rPr>
-              <w:t xml:space="preserve"> </w:t>
+              <w:t xml:space="preserve">Chỉnh sửa </w:t>
             </w:r>
             <w:r>
               <w:rPr>
@@ -23528,15 +23241,7 @@
                 <w:sz w:val="26"/>
                 <w:szCs w:val="26"/>
               </w:rPr>
-              <w:t xml:space="preserve"> </w:t>
-            </w:r>
-            <w:r>
-              <w:rPr>
-                <w:rFonts w:ascii="Open Sans" w:eastAsia="Open Sans" w:hAnsi="Open Sans" w:cs="Open Sans"/>
-                <w:sz w:val="26"/>
-                <w:szCs w:val="26"/>
-              </w:rPr>
-              <w:t>báo cáo</w:t>
+              <w:t xml:space="preserve"> báo cáo</w:t>
             </w:r>
           </w:p>
           <w:p>
@@ -24499,16 +24204,7 @@
                 <w:sz w:val="26"/>
                 <w:szCs w:val="26"/>
               </w:rPr>
-              <w:t xml:space="preserve">bình </w:t>
-            </w:r>
-            <w:proofErr w:type="gramStart"/>
-            <w:r>
-              <w:rPr>
-                <w:rFonts w:ascii="Open Sans" w:eastAsia="Open Sans" w:hAnsi="Open Sans" w:cs="Open Sans"/>
-                <w:sz w:val="26"/>
-                <w:szCs w:val="26"/>
-              </w:rPr>
-              <w:t>luận</w:t>
+              <w:t>bình luận</w:t>
             </w:r>
             <w:r>
               <w:rPr>
@@ -24535,17 +24231,7 @@
                 <w:sz w:val="26"/>
                 <w:szCs w:val="26"/>
               </w:rPr>
-              <w:t>xóa</w:t>
-            </w:r>
-            <w:proofErr w:type="gramEnd"/>
-            <w:r>
-              <w:rPr>
-                <w:rFonts w:ascii="Open Sans" w:eastAsia="Open Sans" w:hAnsi="Open Sans" w:cs="Open Sans"/>
-                <w:bCs/>
-                <w:sz w:val="26"/>
-                <w:szCs w:val="26"/>
-              </w:rPr>
-              <w:t xml:space="preserve"> </w:t>
+              <w:t xml:space="preserve">xóa </w:t>
             </w:r>
             <w:r>
               <w:rPr>
@@ -24949,15 +24635,7 @@
                 <w:sz w:val="26"/>
                 <w:szCs w:val="26"/>
               </w:rPr>
-              <w:t>bình luận</w:t>
-            </w:r>
-            <w:r>
-              <w:rPr>
-                <w:rFonts w:ascii="Open Sans" w:eastAsia="Open Sans" w:hAnsi="Open Sans" w:cs="Open Sans"/>
-                <w:sz w:val="26"/>
-                <w:szCs w:val="26"/>
-              </w:rPr>
-              <w:t xml:space="preserve"> </w:t>
+              <w:t xml:space="preserve">bình luận </w:t>
             </w:r>
           </w:p>
           <w:p>
@@ -25978,16 +25656,7 @@
                 <w:sz w:val="26"/>
                 <w:szCs w:val="26"/>
               </w:rPr>
-              <w:t xml:space="preserve">trạng </w:t>
-            </w:r>
-            <w:proofErr w:type="gramStart"/>
-            <w:r>
-              <w:rPr>
-                <w:rFonts w:ascii="Open Sans" w:eastAsia="Open Sans" w:hAnsi="Open Sans" w:cs="Open Sans"/>
-                <w:sz w:val="26"/>
-                <w:szCs w:val="26"/>
-              </w:rPr>
-              <w:t>thái</w:t>
+              <w:t>trạng thái</w:t>
             </w:r>
             <w:r>
               <w:rPr>
@@ -25996,17 +25665,7 @@
                 <w:sz w:val="26"/>
                 <w:szCs w:val="26"/>
               </w:rPr>
-              <w:t xml:space="preserve">,   </w:t>
-            </w:r>
-            <w:proofErr w:type="gramEnd"/>
-            <w:r>
-              <w:rPr>
-                <w:rFonts w:ascii="Open Sans" w:eastAsia="Open Sans" w:hAnsi="Open Sans" w:cs="Open Sans"/>
-                <w:bCs/>
-                <w:sz w:val="26"/>
-                <w:szCs w:val="26"/>
-              </w:rPr>
-              <w:t xml:space="preserve">                      xóa </w:t>
+              <w:t xml:space="preserve">,                         xóa </w:t>
             </w:r>
             <w:r>
               <w:rPr>
@@ -26696,8 +26355,8 @@
           <w:szCs w:val="22"/>
         </w:rPr>
       </w:pPr>
-      <w:bookmarkStart w:id="75" w:name="_heading=h.ithhcsn6xrdb" w:colFirst="0" w:colLast="0"/>
-      <w:bookmarkEnd w:id="75"/>
+      <w:bookmarkStart w:id="76" w:name="_heading=h.ithhcsn6xrdb" w:colFirst="0" w:colLast="0"/>
+      <w:bookmarkEnd w:id="76"/>
     </w:p>
     <w:p>
       <w:pPr>
@@ -26721,8 +26380,8 @@
           <w:szCs w:val="22"/>
         </w:rPr>
       </w:pPr>
-      <w:bookmarkStart w:id="76" w:name="_heading=h.8tpqrf13eird" w:colFirst="0" w:colLast="0"/>
-      <w:bookmarkEnd w:id="76"/>
+      <w:bookmarkStart w:id="77" w:name="_heading=h.8tpqrf13eird" w:colFirst="0" w:colLast="0"/>
+      <w:bookmarkEnd w:id="77"/>
       <w:r>
         <w:rPr>
           <w:rFonts w:ascii="Arial" w:eastAsia="Arial" w:hAnsi="Arial" w:cs="Arial"/>
@@ -26754,8 +26413,8 @@
           <w:szCs w:val="22"/>
         </w:rPr>
       </w:pPr>
-      <w:bookmarkStart w:id="77" w:name="_heading=h.1zntfxyhtlto" w:colFirst="0" w:colLast="0"/>
-      <w:bookmarkEnd w:id="77"/>
+      <w:bookmarkStart w:id="78" w:name="_heading=h.1zntfxyhtlto" w:colFirst="0" w:colLast="0"/>
+      <w:bookmarkEnd w:id="78"/>
       <w:r>
         <w:rPr>
           <w:rFonts w:ascii="Arial" w:eastAsia="Arial" w:hAnsi="Arial" w:cs="Arial"/>
@@ -26783,8 +26442,8 @@
           <w:szCs w:val="22"/>
         </w:rPr>
       </w:pPr>
-      <w:bookmarkStart w:id="78" w:name="_heading=h.y4p1ae9wbdak" w:colFirst="0" w:colLast="0"/>
-      <w:bookmarkEnd w:id="78"/>
+      <w:bookmarkStart w:id="79" w:name="_heading=h.y4p1ae9wbdak" w:colFirst="0" w:colLast="0"/>
+      <w:bookmarkEnd w:id="79"/>
     </w:p>
     <w:p>
       <w:pPr>
@@ -26849,8 +26508,8 @@
           <w:szCs w:val="22"/>
         </w:rPr>
       </w:pPr>
-      <w:bookmarkStart w:id="79" w:name="_heading=h.r2s0xeeizlrv" w:colFirst="0" w:colLast="0"/>
-      <w:bookmarkEnd w:id="79"/>
+      <w:bookmarkStart w:id="80" w:name="_heading=h.r2s0xeeizlrv" w:colFirst="0" w:colLast="0"/>
+      <w:bookmarkEnd w:id="80"/>
     </w:p>
     <w:p>
       <w:pPr>
@@ -26940,8 +26599,8 @@
           <w:szCs w:val="26"/>
         </w:rPr>
       </w:pPr>
-      <w:bookmarkStart w:id="80" w:name="_heading=h.ai7vqmvxnq00" w:colFirst="0" w:colLast="0"/>
-      <w:bookmarkEnd w:id="80"/>
+      <w:bookmarkStart w:id="81" w:name="_heading=h.ai7vqmvxnq00" w:colFirst="0" w:colLast="0"/>
+      <w:bookmarkEnd w:id="81"/>
       <w:r>
         <w:rPr>
           <w:rFonts w:ascii="Arial" w:eastAsia="Arial" w:hAnsi="Arial" w:cs="Arial"/>
@@ -27012,8 +26671,8 @@
           <w:szCs w:val="22"/>
         </w:rPr>
       </w:pPr>
-      <w:bookmarkStart w:id="81" w:name="_heading=h.7qrvi6u86q04" w:colFirst="0" w:colLast="0"/>
-      <w:bookmarkEnd w:id="81"/>
+      <w:bookmarkStart w:id="82" w:name="_heading=h.7qrvi6u86q04" w:colFirst="0" w:colLast="0"/>
+      <w:bookmarkEnd w:id="82"/>
     </w:p>
     <w:p>
       <w:pPr>
@@ -27079,8 +26738,8 @@
           <w:szCs w:val="22"/>
         </w:rPr>
       </w:pPr>
-      <w:bookmarkStart w:id="82" w:name="_heading=h.ke7kmi1zwkww" w:colFirst="0" w:colLast="0"/>
-      <w:bookmarkEnd w:id="82"/>
+      <w:bookmarkStart w:id="83" w:name="_heading=h.ke7kmi1zwkww" w:colFirst="0" w:colLast="0"/>
+      <w:bookmarkEnd w:id="83"/>
     </w:p>
     <w:p>
       <w:pPr>
@@ -27104,8 +26763,8 @@
           <w:szCs w:val="22"/>
         </w:rPr>
       </w:pPr>
-      <w:bookmarkStart w:id="83" w:name="_heading=h.yirhkrqxxgtr" w:colFirst="0" w:colLast="0"/>
-      <w:bookmarkEnd w:id="83"/>
+      <w:bookmarkStart w:id="84" w:name="_heading=h.yirhkrqxxgtr" w:colFirst="0" w:colLast="0"/>
+      <w:bookmarkEnd w:id="84"/>
       <w:r>
         <w:rPr>
           <w:rFonts w:ascii="Arial" w:eastAsia="Arial" w:hAnsi="Arial" w:cs="Arial"/>
@@ -27158,27 +26817,7 @@
           <w:sz w:val="22"/>
           <w:szCs w:val="22"/>
         </w:rPr>
-        <w:t xml:space="preserve">&lt;Xác định các đặc điểm chất lượng của sản phẩm mà chúng là quan trọng hoặc với nhà phát triển hoặc với khách hàng. Một số đặc điểm chất lượng được quan tâm là: tính thích ứng, tính sẵn có, tính chính xác, tính linh </w:t>
-      </w:r>
-      <w:proofErr w:type="gramStart"/>
-      <w:r>
-        <w:rPr>
-          <w:rFonts w:ascii="Arial" w:eastAsia="Arial" w:hAnsi="Arial" w:cs="Arial"/>
-          <w:color w:val="000000"/>
-          <w:sz w:val="22"/>
-          <w:szCs w:val="22"/>
-        </w:rPr>
-        <w:t>hoạt,  tính</w:t>
-      </w:r>
-      <w:proofErr w:type="gramEnd"/>
-      <w:r>
-        <w:rPr>
-          <w:rFonts w:ascii="Arial" w:eastAsia="Arial" w:hAnsi="Arial" w:cs="Arial"/>
-          <w:color w:val="000000"/>
-          <w:sz w:val="22"/>
-          <w:szCs w:val="22"/>
-        </w:rPr>
-        <w:t xml:space="preserve"> thao tác giữa các phần, tính có thể bảo trì, tính khả chuyển, tính tin cậy, tính có thể tái sử dụng, tính có thể kiểm thử, tính dễ sử dụng.  Viết các đặc điểm này cụ thể, lượng hóa và có thể kiểm tra khi cần thiết.&gt;</w:t>
+        <w:t>&lt;Xác định các đặc điểm chất lượng của sản phẩm mà chúng là quan trọng hoặc với nhà phát triển hoặc với khách hàng. Một số đặc điểm chất lượng được quan tâm là: tính thích ứng, tính sẵn có, tính chính xác, tính linh hoạt,  tính thao tác giữa các phần, tính có thể bảo trì, tính khả chuyển, tính tin cậy, tính có thể tái sử dụng, tính có thể kiểm thử, tính dễ sử dụng.  Viết các đặc điểm này cụ thể, lượng hóa và có thể kiểm tra khi cần thiết.&gt;</w:t>
       </w:r>
     </w:p>
     <w:p>
@@ -27199,8 +26838,8 @@
           <w:szCs w:val="22"/>
         </w:rPr>
       </w:pPr>
-      <w:bookmarkStart w:id="84" w:name="_heading=h.1j9rdn67jne1" w:colFirst="0" w:colLast="0"/>
-      <w:bookmarkEnd w:id="84"/>
+      <w:bookmarkStart w:id="85" w:name="_heading=h.1j9rdn67jne1" w:colFirst="0" w:colLast="0"/>
+      <w:bookmarkEnd w:id="85"/>
     </w:p>
     <w:p>
       <w:pPr>
@@ -27224,8 +26863,8 @@
           <w:szCs w:val="22"/>
         </w:rPr>
       </w:pPr>
-      <w:bookmarkStart w:id="85" w:name="_heading=h.789pzo3cwoiz" w:colFirst="0" w:colLast="0"/>
-      <w:bookmarkEnd w:id="85"/>
+      <w:bookmarkStart w:id="86" w:name="_heading=h.789pzo3cwoiz" w:colFirst="0" w:colLast="0"/>
+      <w:bookmarkEnd w:id="86"/>
       <w:r>
         <w:rPr>
           <w:rFonts w:ascii="Arial" w:eastAsia="Arial" w:hAnsi="Arial" w:cs="Arial"/>
@@ -27257,8 +26896,8 @@
           <w:szCs w:val="22"/>
         </w:rPr>
       </w:pPr>
-      <w:bookmarkStart w:id="86" w:name="_heading=h.f4zfadx7wxtd" w:colFirst="0" w:colLast="0"/>
-      <w:bookmarkEnd w:id="86"/>
+      <w:bookmarkStart w:id="87" w:name="_heading=h.f4zfadx7wxtd" w:colFirst="0" w:colLast="0"/>
+      <w:bookmarkEnd w:id="87"/>
       <w:r>
         <w:rPr>
           <w:rFonts w:ascii="Arial" w:eastAsia="Arial" w:hAnsi="Arial" w:cs="Arial"/>
@@ -27290,8 +26929,8 @@
           <w:szCs w:val="22"/>
         </w:rPr>
       </w:pPr>
-      <w:bookmarkStart w:id="87" w:name="_heading=h.s5dzq2xbftkm" w:colFirst="0" w:colLast="0"/>
-      <w:bookmarkEnd w:id="87"/>
+      <w:bookmarkStart w:id="88" w:name="_heading=h.s5dzq2xbftkm" w:colFirst="0" w:colLast="0"/>
+      <w:bookmarkEnd w:id="88"/>
       <w:r>
         <w:rPr>
           <w:rFonts w:ascii="Arial" w:eastAsia="Arial" w:hAnsi="Arial" w:cs="Arial"/>
@@ -27323,8 +26962,8 @@
           <w:szCs w:val="22"/>
         </w:rPr>
       </w:pPr>
-      <w:bookmarkStart w:id="88" w:name="_heading=h.urr54wo6u9fo" w:colFirst="0" w:colLast="0"/>
-      <w:bookmarkEnd w:id="88"/>
+      <w:bookmarkStart w:id="89" w:name="_heading=h.urr54wo6u9fo" w:colFirst="0" w:colLast="0"/>
+      <w:bookmarkEnd w:id="89"/>
       <w:r>
         <w:rPr>
           <w:rFonts w:ascii="Arial" w:eastAsia="Arial" w:hAnsi="Arial" w:cs="Arial"/>
@@ -27352,8 +26991,8 @@
           <w:szCs w:val="22"/>
         </w:rPr>
       </w:pPr>
-      <w:bookmarkStart w:id="89" w:name="_heading=h.j2zv3wn1uoro" w:colFirst="0" w:colLast="0"/>
-      <w:bookmarkEnd w:id="89"/>
+      <w:bookmarkStart w:id="90" w:name="_heading=h.j2zv3wn1uoro" w:colFirst="0" w:colLast="0"/>
+      <w:bookmarkEnd w:id="90"/>
     </w:p>
     <w:p>
       <w:pPr>
@@ -27418,8 +27057,8 @@
           <w:szCs w:val="22"/>
         </w:rPr>
       </w:pPr>
-      <w:bookmarkStart w:id="90" w:name="_heading=h.okdywqpiatm" w:colFirst="0" w:colLast="0"/>
-      <w:bookmarkEnd w:id="90"/>
+      <w:bookmarkStart w:id="91" w:name="_heading=h.okdywqpiatm" w:colFirst="0" w:colLast="0"/>
+      <w:bookmarkEnd w:id="91"/>
     </w:p>
     <w:p>
       <w:pPr>
@@ -27444,8 +27083,8 @@
           <w:highlight w:val="white"/>
         </w:rPr>
       </w:pPr>
-      <w:bookmarkStart w:id="91" w:name="_heading=h.7fn227wn0gb" w:colFirst="0" w:colLast="0"/>
-      <w:bookmarkEnd w:id="91"/>
+      <w:bookmarkStart w:id="92" w:name="_heading=h.7fn227wn0gb" w:colFirst="0" w:colLast="0"/>
+      <w:bookmarkEnd w:id="92"/>
       <w:r>
         <w:rPr>
           <w:rFonts w:ascii="Open Sans" w:eastAsia="Open Sans" w:hAnsi="Open Sans" w:cs="Open Sans"/>
@@ -27644,7 +27283,7 @@
 </file>
 
 <file path=word/endnotes.xml><?xml version="1.0" encoding="utf-8"?>
-<w:endnotes xmlns:wpc="http://schemas.microsoft.com/office/word/2010/wordprocessingCanvas" xmlns:cx="http://schemas.microsoft.com/office/drawing/2014/chartex" xmlns:cx1="http://schemas.microsoft.com/office/drawing/2015/9/8/chartex" xmlns:cx2="http://schemas.microsoft.com/office/drawing/2015/10/21/chartex" xmlns:cx3="http://schemas.microsoft.com/office/drawing/2016/5/9/chartex" xmlns:cx4="http://schemas.microsoft.com/office/drawing/2016/5/10/chartex" xmlns:cx5="http://schemas.microsoft.com/office/drawing/2016/5/11/chartex" xmlns:cx6="http://schemas.microsoft.com/office/drawing/2016/5/12/chartex" xmlns:cx7="http://schemas.microsoft.com/office/drawing/2016/5/13/chartex" xmlns:cx8="http://schemas.microsoft.com/office/drawing/2016/5/14/chartex" xmlns:mc="http://schemas.openxmlformats.org/markup-compatibility/2006" xmlns:aink="http://schemas.microsoft.com/office/drawing/2016/ink" xmlns:am3d="http://schemas.microsoft.com/office/drawing/2017/model3d" xmlns:o="urn:schemas-microsoft-com:office:office" xmlns:r="http://schemas.openxmlformats.org/officeDocument/2006/relationships" xmlns:m="http://schemas.openxmlformats.org/officeDocument/2006/math" xmlns:v="urn:schemas-microsoft-com:vml" xmlns:wp14="http://schemas.microsoft.com/office/word/2010/wordprocessingDrawing" xmlns:wp="http://schemas.openxmlformats.org/drawingml/2006/wordprocessingDrawing" xmlns:w10="urn:schemas-microsoft-com:office:word" xmlns:w="http://schemas.openxmlformats.org/wordprocessingml/2006/main" xmlns:w14="http://schemas.microsoft.com/office/word/2010/wordml" xmlns:w15="http://schemas.microsoft.com/office/word/2012/wordml" xmlns:w16cex="http://schemas.microsoft.com/office/word/2018/wordml/cex" xmlns:w16cid="http://schemas.microsoft.com/office/word/2016/wordml/cid" xmlns:w16="http://schemas.microsoft.com/office/word/2018/wordml" xmlns:w16sdtdh="http://schemas.microsoft.com/office/word/2020/wordml/sdtdatahash" xmlns:w16se="http://schemas.microsoft.com/office/word/2015/wordml/symex" xmlns:wpg="http://schemas.microsoft.com/office/word/2010/wordprocessingGroup" xmlns:wpi="http://schemas.microsoft.com/office/word/2010/wordprocessingInk" xmlns:wne="http://schemas.microsoft.com/office/word/2006/wordml" xmlns:wps="http://schemas.microsoft.com/office/word/2010/wordprocessingShape" mc:Ignorable="w14 w15 w16se w16cid w16 w16cex w16sdtdh wp14">
+<w:endnotes xmlns:wpc="http://schemas.microsoft.com/office/word/2010/wordprocessingCanvas" xmlns:cx="http://schemas.microsoft.com/office/drawing/2014/chartex" xmlns:cx1="http://schemas.microsoft.com/office/drawing/2015/9/8/chartex" xmlns:cx2="http://schemas.microsoft.com/office/drawing/2015/10/21/chartex" xmlns:cx3="http://schemas.microsoft.com/office/drawing/2016/5/9/chartex" xmlns:cx4="http://schemas.microsoft.com/office/drawing/2016/5/10/chartex" xmlns:cx5="http://schemas.microsoft.com/office/drawing/2016/5/11/chartex" xmlns:cx6="http://schemas.microsoft.com/office/drawing/2016/5/12/chartex" xmlns:cx7="http://schemas.microsoft.com/office/drawing/2016/5/13/chartex" xmlns:cx8="http://schemas.microsoft.com/office/drawing/2016/5/14/chartex" xmlns:mc="http://schemas.openxmlformats.org/markup-compatibility/2006" xmlns:aink="http://schemas.microsoft.com/office/drawing/2016/ink" xmlns:am3d="http://schemas.microsoft.com/office/drawing/2017/model3d" xmlns:o="urn:schemas-microsoft-com:office:office" xmlns:r="http://schemas.openxmlformats.org/officeDocument/2006/relationships" xmlns:m="http://schemas.openxmlformats.org/officeDocument/2006/math" xmlns:v="urn:schemas-microsoft-com:vml" xmlns:wp14="http://schemas.microsoft.com/office/word/2010/wordprocessingDrawing" xmlns:wp="http://schemas.openxmlformats.org/drawingml/2006/wordprocessingDrawing" xmlns:w10="urn:schemas-microsoft-com:office:word" xmlns:w="http://schemas.openxmlformats.org/wordprocessingml/2006/main" xmlns:w14="http://schemas.microsoft.com/office/word/2010/wordml" xmlns:w15="http://schemas.microsoft.com/office/word/2012/wordml" xmlns:w16cid="http://schemas.microsoft.com/office/word/2016/wordml/cid" xmlns:w16se="http://schemas.microsoft.com/office/word/2015/wordml/symex" xmlns:wpg="http://schemas.microsoft.com/office/word/2010/wordprocessingGroup" xmlns:wpi="http://schemas.microsoft.com/office/word/2010/wordprocessingInk" xmlns:wne="http://schemas.microsoft.com/office/word/2006/wordml" xmlns:wps="http://schemas.microsoft.com/office/word/2010/wordprocessingShape" mc:Ignorable="w14 w15 w16se w16cid wp14">
   <w:endnote w:type="separator" w:id="-1">
     <w:p>
       <w:pPr>
@@ -27671,7 +27310,7 @@
 </file>
 
 <file path=word/footer1.xml><?xml version="1.0" encoding="utf-8"?>
-<w:ftr xmlns:wpc="http://schemas.microsoft.com/office/word/2010/wordprocessingCanvas" xmlns:cx="http://schemas.microsoft.com/office/drawing/2014/chartex" xmlns:cx1="http://schemas.microsoft.com/office/drawing/2015/9/8/chartex" xmlns:cx2="http://schemas.microsoft.com/office/drawing/2015/10/21/chartex" xmlns:cx3="http://schemas.microsoft.com/office/drawing/2016/5/9/chartex" xmlns:cx4="http://schemas.microsoft.com/office/drawing/2016/5/10/chartex" xmlns:cx5="http://schemas.microsoft.com/office/drawing/2016/5/11/chartex" xmlns:cx6="http://schemas.microsoft.com/office/drawing/2016/5/12/chartex" xmlns:cx7="http://schemas.microsoft.com/office/drawing/2016/5/13/chartex" xmlns:cx8="http://schemas.microsoft.com/office/drawing/2016/5/14/chartex" xmlns:mc="http://schemas.openxmlformats.org/markup-compatibility/2006" xmlns:aink="http://schemas.microsoft.com/office/drawing/2016/ink" xmlns:am3d="http://schemas.microsoft.com/office/drawing/2017/model3d" xmlns:o="urn:schemas-microsoft-com:office:office" xmlns:r="http://schemas.openxmlformats.org/officeDocument/2006/relationships" xmlns:m="http://schemas.openxmlformats.org/officeDocument/2006/math" xmlns:v="urn:schemas-microsoft-com:vml" xmlns:wp14="http://schemas.microsoft.com/office/word/2010/wordprocessingDrawing" xmlns:wp="http://schemas.openxmlformats.org/drawingml/2006/wordprocessingDrawing" xmlns:w10="urn:schemas-microsoft-com:office:word" xmlns:w="http://schemas.openxmlformats.org/wordprocessingml/2006/main" xmlns:w14="http://schemas.microsoft.com/office/word/2010/wordml" xmlns:w15="http://schemas.microsoft.com/office/word/2012/wordml" xmlns:w16cex="http://schemas.microsoft.com/office/word/2018/wordml/cex" xmlns:w16cid="http://schemas.microsoft.com/office/word/2016/wordml/cid" xmlns:w16="http://schemas.microsoft.com/office/word/2018/wordml" xmlns:w16sdtdh="http://schemas.microsoft.com/office/word/2020/wordml/sdtdatahash" xmlns:w16se="http://schemas.microsoft.com/office/word/2015/wordml/symex" xmlns:wpg="http://schemas.microsoft.com/office/word/2010/wordprocessingGroup" xmlns:wpi="http://schemas.microsoft.com/office/word/2010/wordprocessingInk" xmlns:wne="http://schemas.microsoft.com/office/word/2006/wordml" xmlns:wps="http://schemas.microsoft.com/office/word/2010/wordprocessingShape" mc:Ignorable="w14 w15 w16se w16cid w16 w16cex w16sdtdh wp14">
+<w:ftr xmlns:wpc="http://schemas.microsoft.com/office/word/2010/wordprocessingCanvas" xmlns:cx="http://schemas.microsoft.com/office/drawing/2014/chartex" xmlns:cx1="http://schemas.microsoft.com/office/drawing/2015/9/8/chartex" xmlns:cx2="http://schemas.microsoft.com/office/drawing/2015/10/21/chartex" xmlns:cx3="http://schemas.microsoft.com/office/drawing/2016/5/9/chartex" xmlns:cx4="http://schemas.microsoft.com/office/drawing/2016/5/10/chartex" xmlns:cx5="http://schemas.microsoft.com/office/drawing/2016/5/11/chartex" xmlns:cx6="http://schemas.microsoft.com/office/drawing/2016/5/12/chartex" xmlns:cx7="http://schemas.microsoft.com/office/drawing/2016/5/13/chartex" xmlns:cx8="http://schemas.microsoft.com/office/drawing/2016/5/14/chartex" xmlns:mc="http://schemas.openxmlformats.org/markup-compatibility/2006" xmlns:aink="http://schemas.microsoft.com/office/drawing/2016/ink" xmlns:am3d="http://schemas.microsoft.com/office/drawing/2017/model3d" xmlns:o="urn:schemas-microsoft-com:office:office" xmlns:r="http://schemas.openxmlformats.org/officeDocument/2006/relationships" xmlns:m="http://schemas.openxmlformats.org/officeDocument/2006/math" xmlns:v="urn:schemas-microsoft-com:vml" xmlns:wp14="http://schemas.microsoft.com/office/word/2010/wordprocessingDrawing" xmlns:wp="http://schemas.openxmlformats.org/drawingml/2006/wordprocessingDrawing" xmlns:w10="urn:schemas-microsoft-com:office:word" xmlns:w="http://schemas.openxmlformats.org/wordprocessingml/2006/main" xmlns:w14="http://schemas.microsoft.com/office/word/2010/wordml" xmlns:w15="http://schemas.microsoft.com/office/word/2012/wordml" xmlns:w16cid="http://schemas.microsoft.com/office/word/2016/wordml/cid" xmlns:w16se="http://schemas.microsoft.com/office/word/2015/wordml/symex" xmlns:wpg="http://schemas.microsoft.com/office/word/2010/wordprocessingGroup" xmlns:wpi="http://schemas.microsoft.com/office/word/2010/wordprocessingInk" xmlns:wne="http://schemas.microsoft.com/office/word/2006/wordml" xmlns:wps="http://schemas.microsoft.com/office/word/2010/wordprocessingShape" mc:Ignorable="w14 w15 w16se w16cid wp14">
   <w:p>
     <w:pPr>
       <w:pBdr>
@@ -27710,7 +27349,7 @@
 </file>
 
 <file path=word/footer2.xml><?xml version="1.0" encoding="utf-8"?>
-<w:ftr xmlns:wpc="http://schemas.microsoft.com/office/word/2010/wordprocessingCanvas" xmlns:cx="http://schemas.microsoft.com/office/drawing/2014/chartex" xmlns:cx1="http://schemas.microsoft.com/office/drawing/2015/9/8/chartex" xmlns:cx2="http://schemas.microsoft.com/office/drawing/2015/10/21/chartex" xmlns:cx3="http://schemas.microsoft.com/office/drawing/2016/5/9/chartex" xmlns:cx4="http://schemas.microsoft.com/office/drawing/2016/5/10/chartex" xmlns:cx5="http://schemas.microsoft.com/office/drawing/2016/5/11/chartex" xmlns:cx6="http://schemas.microsoft.com/office/drawing/2016/5/12/chartex" xmlns:cx7="http://schemas.microsoft.com/office/drawing/2016/5/13/chartex" xmlns:cx8="http://schemas.microsoft.com/office/drawing/2016/5/14/chartex" xmlns:mc="http://schemas.openxmlformats.org/markup-compatibility/2006" xmlns:aink="http://schemas.microsoft.com/office/drawing/2016/ink" xmlns:am3d="http://schemas.microsoft.com/office/drawing/2017/model3d" xmlns:o="urn:schemas-microsoft-com:office:office" xmlns:r="http://schemas.openxmlformats.org/officeDocument/2006/relationships" xmlns:m="http://schemas.openxmlformats.org/officeDocument/2006/math" xmlns:v="urn:schemas-microsoft-com:vml" xmlns:wp14="http://schemas.microsoft.com/office/word/2010/wordprocessingDrawing" xmlns:wp="http://schemas.openxmlformats.org/drawingml/2006/wordprocessingDrawing" xmlns:w10="urn:schemas-microsoft-com:office:word" xmlns:w="http://schemas.openxmlformats.org/wordprocessingml/2006/main" xmlns:w14="http://schemas.microsoft.com/office/word/2010/wordml" xmlns:w15="http://schemas.microsoft.com/office/word/2012/wordml" xmlns:w16cex="http://schemas.microsoft.com/office/word/2018/wordml/cex" xmlns:w16cid="http://schemas.microsoft.com/office/word/2016/wordml/cid" xmlns:w16="http://schemas.microsoft.com/office/word/2018/wordml" xmlns:w16sdtdh="http://schemas.microsoft.com/office/word/2020/wordml/sdtdatahash" xmlns:w16se="http://schemas.microsoft.com/office/word/2015/wordml/symex" xmlns:wpg="http://schemas.microsoft.com/office/word/2010/wordprocessingGroup" xmlns:wpi="http://schemas.microsoft.com/office/word/2010/wordprocessingInk" xmlns:wne="http://schemas.microsoft.com/office/word/2006/wordml" xmlns:wps="http://schemas.microsoft.com/office/word/2010/wordprocessingShape" mc:Ignorable="w14 w15 w16se w16cid w16 w16cex w16sdtdh wp14">
+<w:ftr xmlns:wpc="http://schemas.microsoft.com/office/word/2010/wordprocessingCanvas" xmlns:cx="http://schemas.microsoft.com/office/drawing/2014/chartex" xmlns:cx1="http://schemas.microsoft.com/office/drawing/2015/9/8/chartex" xmlns:cx2="http://schemas.microsoft.com/office/drawing/2015/10/21/chartex" xmlns:cx3="http://schemas.microsoft.com/office/drawing/2016/5/9/chartex" xmlns:cx4="http://schemas.microsoft.com/office/drawing/2016/5/10/chartex" xmlns:cx5="http://schemas.microsoft.com/office/drawing/2016/5/11/chartex" xmlns:cx6="http://schemas.microsoft.com/office/drawing/2016/5/12/chartex" xmlns:cx7="http://schemas.microsoft.com/office/drawing/2016/5/13/chartex" xmlns:cx8="http://schemas.microsoft.com/office/drawing/2016/5/14/chartex" xmlns:mc="http://schemas.openxmlformats.org/markup-compatibility/2006" xmlns:aink="http://schemas.microsoft.com/office/drawing/2016/ink" xmlns:am3d="http://schemas.microsoft.com/office/drawing/2017/model3d" xmlns:o="urn:schemas-microsoft-com:office:office" xmlns:r="http://schemas.openxmlformats.org/officeDocument/2006/relationships" xmlns:m="http://schemas.openxmlformats.org/officeDocument/2006/math" xmlns:v="urn:schemas-microsoft-com:vml" xmlns:wp14="http://schemas.microsoft.com/office/word/2010/wordprocessingDrawing" xmlns:wp="http://schemas.openxmlformats.org/drawingml/2006/wordprocessingDrawing" xmlns:w10="urn:schemas-microsoft-com:office:word" xmlns:w="http://schemas.openxmlformats.org/wordprocessingml/2006/main" xmlns:w14="http://schemas.microsoft.com/office/word/2010/wordml" xmlns:w15="http://schemas.microsoft.com/office/word/2012/wordml" xmlns:w16cid="http://schemas.microsoft.com/office/word/2016/wordml/cid" xmlns:w16se="http://schemas.microsoft.com/office/word/2015/wordml/symex" xmlns:wpg="http://schemas.microsoft.com/office/word/2010/wordprocessingGroup" xmlns:wpi="http://schemas.microsoft.com/office/word/2010/wordprocessingInk" xmlns:wne="http://schemas.microsoft.com/office/word/2006/wordml" xmlns:wps="http://schemas.microsoft.com/office/word/2010/wordprocessingShape" mc:Ignorable="w14 w15 w16se w16cid wp14">
   <w:p>
     <w:pPr>
       <w:ind w:left="0" w:hanging="2"/>
@@ -27720,7 +27359,7 @@
 </file>
 
 <file path=word/footer3.xml><?xml version="1.0" encoding="utf-8"?>
-<w:ftr xmlns:wpc="http://schemas.microsoft.com/office/word/2010/wordprocessingCanvas" xmlns:cx="http://schemas.microsoft.com/office/drawing/2014/chartex" xmlns:cx1="http://schemas.microsoft.com/office/drawing/2015/9/8/chartex" xmlns:cx2="http://schemas.microsoft.com/office/drawing/2015/10/21/chartex" xmlns:cx3="http://schemas.microsoft.com/office/drawing/2016/5/9/chartex" xmlns:cx4="http://schemas.microsoft.com/office/drawing/2016/5/10/chartex" xmlns:cx5="http://schemas.microsoft.com/office/drawing/2016/5/11/chartex" xmlns:cx6="http://schemas.microsoft.com/office/drawing/2016/5/12/chartex" xmlns:cx7="http://schemas.microsoft.com/office/drawing/2016/5/13/chartex" xmlns:cx8="http://schemas.microsoft.com/office/drawing/2016/5/14/chartex" xmlns:mc="http://schemas.openxmlformats.org/markup-compatibility/2006" xmlns:aink="http://schemas.microsoft.com/office/drawing/2016/ink" xmlns:am3d="http://schemas.microsoft.com/office/drawing/2017/model3d" xmlns:o="urn:schemas-microsoft-com:office:office" xmlns:r="http://schemas.openxmlformats.org/officeDocument/2006/relationships" xmlns:m="http://schemas.openxmlformats.org/officeDocument/2006/math" xmlns:v="urn:schemas-microsoft-com:vml" xmlns:wp14="http://schemas.microsoft.com/office/word/2010/wordprocessingDrawing" xmlns:wp="http://schemas.openxmlformats.org/drawingml/2006/wordprocessingDrawing" xmlns:w10="urn:schemas-microsoft-com:office:word" xmlns:w="http://schemas.openxmlformats.org/wordprocessingml/2006/main" xmlns:w14="http://schemas.microsoft.com/office/word/2010/wordml" xmlns:w15="http://schemas.microsoft.com/office/word/2012/wordml" xmlns:w16cex="http://schemas.microsoft.com/office/word/2018/wordml/cex" xmlns:w16cid="http://schemas.microsoft.com/office/word/2016/wordml/cid" xmlns:w16="http://schemas.microsoft.com/office/word/2018/wordml" xmlns:w16sdtdh="http://schemas.microsoft.com/office/word/2020/wordml/sdtdatahash" xmlns:w16se="http://schemas.microsoft.com/office/word/2015/wordml/symex" xmlns:wpg="http://schemas.microsoft.com/office/word/2010/wordprocessingGroup" xmlns:wpi="http://schemas.microsoft.com/office/word/2010/wordprocessingInk" xmlns:wne="http://schemas.microsoft.com/office/word/2006/wordml" xmlns:wps="http://schemas.microsoft.com/office/word/2010/wordprocessingShape" mc:Ignorable="w14 w15 w16se w16cid w16 w16cex w16sdtdh wp14">
+<w:ftr xmlns:wpc="http://schemas.microsoft.com/office/word/2010/wordprocessingCanvas" xmlns:cx="http://schemas.microsoft.com/office/drawing/2014/chartex" xmlns:cx1="http://schemas.microsoft.com/office/drawing/2015/9/8/chartex" xmlns:cx2="http://schemas.microsoft.com/office/drawing/2015/10/21/chartex" xmlns:cx3="http://schemas.microsoft.com/office/drawing/2016/5/9/chartex" xmlns:cx4="http://schemas.microsoft.com/office/drawing/2016/5/10/chartex" xmlns:cx5="http://schemas.microsoft.com/office/drawing/2016/5/11/chartex" xmlns:cx6="http://schemas.microsoft.com/office/drawing/2016/5/12/chartex" xmlns:cx7="http://schemas.microsoft.com/office/drawing/2016/5/13/chartex" xmlns:cx8="http://schemas.microsoft.com/office/drawing/2016/5/14/chartex" xmlns:mc="http://schemas.openxmlformats.org/markup-compatibility/2006" xmlns:aink="http://schemas.microsoft.com/office/drawing/2016/ink" xmlns:am3d="http://schemas.microsoft.com/office/drawing/2017/model3d" xmlns:o="urn:schemas-microsoft-com:office:office" xmlns:r="http://schemas.openxmlformats.org/officeDocument/2006/relationships" xmlns:m="http://schemas.openxmlformats.org/officeDocument/2006/math" xmlns:v="urn:schemas-microsoft-com:vml" xmlns:wp14="http://schemas.microsoft.com/office/word/2010/wordprocessingDrawing" xmlns:wp="http://schemas.openxmlformats.org/drawingml/2006/wordprocessingDrawing" xmlns:w10="urn:schemas-microsoft-com:office:word" xmlns:w="http://schemas.openxmlformats.org/wordprocessingml/2006/main" xmlns:w14="http://schemas.microsoft.com/office/word/2010/wordml" xmlns:w15="http://schemas.microsoft.com/office/word/2012/wordml" xmlns:w16cid="http://schemas.microsoft.com/office/word/2016/wordml/cid" xmlns:w16se="http://schemas.microsoft.com/office/word/2015/wordml/symex" xmlns:wpg="http://schemas.microsoft.com/office/word/2010/wordprocessingGroup" xmlns:wpi="http://schemas.microsoft.com/office/word/2010/wordprocessingInk" xmlns:wne="http://schemas.microsoft.com/office/word/2006/wordml" xmlns:wps="http://schemas.microsoft.com/office/word/2010/wordprocessingShape" mc:Ignorable="w14 w15 w16se w16cid wp14">
   <w:p>
     <w:pPr>
       <w:ind w:left="0" w:hanging="2"/>
@@ -27730,7 +27369,7 @@
 </file>
 
 <file path=word/footer4.xml><?xml version="1.0" encoding="utf-8"?>
-<w:ftr xmlns:wpc="http://schemas.microsoft.com/office/word/2010/wordprocessingCanvas" xmlns:cx="http://schemas.microsoft.com/office/drawing/2014/chartex" xmlns:cx1="http://schemas.microsoft.com/office/drawing/2015/9/8/chartex" xmlns:cx2="http://schemas.microsoft.com/office/drawing/2015/10/21/chartex" xmlns:cx3="http://schemas.microsoft.com/office/drawing/2016/5/9/chartex" xmlns:cx4="http://schemas.microsoft.com/office/drawing/2016/5/10/chartex" xmlns:cx5="http://schemas.microsoft.com/office/drawing/2016/5/11/chartex" xmlns:cx6="http://schemas.microsoft.com/office/drawing/2016/5/12/chartex" xmlns:cx7="http://schemas.microsoft.com/office/drawing/2016/5/13/chartex" xmlns:cx8="http://schemas.microsoft.com/office/drawing/2016/5/14/chartex" xmlns:mc="http://schemas.openxmlformats.org/markup-compatibility/2006" xmlns:aink="http://schemas.microsoft.com/office/drawing/2016/ink" xmlns:am3d="http://schemas.microsoft.com/office/drawing/2017/model3d" xmlns:o="urn:schemas-microsoft-com:office:office" xmlns:r="http://schemas.openxmlformats.org/officeDocument/2006/relationships" xmlns:m="http://schemas.openxmlformats.org/officeDocument/2006/math" xmlns:v="urn:schemas-microsoft-com:vml" xmlns:wp14="http://schemas.microsoft.com/office/word/2010/wordprocessingDrawing" xmlns:wp="http://schemas.openxmlformats.org/drawingml/2006/wordprocessingDrawing" xmlns:w10="urn:schemas-microsoft-com:office:word" xmlns:w="http://schemas.openxmlformats.org/wordprocessingml/2006/main" xmlns:w14="http://schemas.microsoft.com/office/word/2010/wordml" xmlns:w15="http://schemas.microsoft.com/office/word/2012/wordml" xmlns:w16cex="http://schemas.microsoft.com/office/word/2018/wordml/cex" xmlns:w16cid="http://schemas.microsoft.com/office/word/2016/wordml/cid" xmlns:w16="http://schemas.microsoft.com/office/word/2018/wordml" xmlns:w16sdtdh="http://schemas.microsoft.com/office/word/2020/wordml/sdtdatahash" xmlns:w16se="http://schemas.microsoft.com/office/word/2015/wordml/symex" xmlns:wpg="http://schemas.microsoft.com/office/word/2010/wordprocessingGroup" xmlns:wpi="http://schemas.microsoft.com/office/word/2010/wordprocessingInk" xmlns:wne="http://schemas.microsoft.com/office/word/2006/wordml" xmlns:wps="http://schemas.microsoft.com/office/word/2010/wordprocessingShape" mc:Ignorable="w14 w15 w16se w16cid w16 w16cex w16sdtdh wp14">
+<w:ftr xmlns:wpc="http://schemas.microsoft.com/office/word/2010/wordprocessingCanvas" xmlns:cx="http://schemas.microsoft.com/office/drawing/2014/chartex" xmlns:cx1="http://schemas.microsoft.com/office/drawing/2015/9/8/chartex" xmlns:cx2="http://schemas.microsoft.com/office/drawing/2015/10/21/chartex" xmlns:cx3="http://schemas.microsoft.com/office/drawing/2016/5/9/chartex" xmlns:cx4="http://schemas.microsoft.com/office/drawing/2016/5/10/chartex" xmlns:cx5="http://schemas.microsoft.com/office/drawing/2016/5/11/chartex" xmlns:cx6="http://schemas.microsoft.com/office/drawing/2016/5/12/chartex" xmlns:cx7="http://schemas.microsoft.com/office/drawing/2016/5/13/chartex" xmlns:cx8="http://schemas.microsoft.com/office/drawing/2016/5/14/chartex" xmlns:mc="http://schemas.openxmlformats.org/markup-compatibility/2006" xmlns:aink="http://schemas.microsoft.com/office/drawing/2016/ink" xmlns:am3d="http://schemas.microsoft.com/office/drawing/2017/model3d" xmlns:o="urn:schemas-microsoft-com:office:office" xmlns:r="http://schemas.openxmlformats.org/officeDocument/2006/relationships" xmlns:m="http://schemas.openxmlformats.org/officeDocument/2006/math" xmlns:v="urn:schemas-microsoft-com:vml" xmlns:wp14="http://schemas.microsoft.com/office/word/2010/wordprocessingDrawing" xmlns:wp="http://schemas.openxmlformats.org/drawingml/2006/wordprocessingDrawing" xmlns:w10="urn:schemas-microsoft-com:office:word" xmlns:w="http://schemas.openxmlformats.org/wordprocessingml/2006/main" xmlns:w14="http://schemas.microsoft.com/office/word/2010/wordml" xmlns:w15="http://schemas.microsoft.com/office/word/2012/wordml" xmlns:w16cid="http://schemas.microsoft.com/office/word/2016/wordml/cid" xmlns:w16se="http://schemas.microsoft.com/office/word/2015/wordml/symex" xmlns:wpg="http://schemas.microsoft.com/office/word/2010/wordprocessingGroup" xmlns:wpi="http://schemas.microsoft.com/office/word/2010/wordprocessingInk" xmlns:wne="http://schemas.microsoft.com/office/word/2006/wordml" xmlns:wps="http://schemas.microsoft.com/office/word/2010/wordprocessingShape" mc:Ignorable="w14 w15 w16se w16cid wp14">
   <w:p>
     <w:pPr>
       <w:pBdr>
@@ -27769,7 +27408,7 @@
 </file>
 
 <file path=word/footer5.xml><?xml version="1.0" encoding="utf-8"?>
-<w:ftr xmlns:wpc="http://schemas.microsoft.com/office/word/2010/wordprocessingCanvas" xmlns:cx="http://schemas.microsoft.com/office/drawing/2014/chartex" xmlns:cx1="http://schemas.microsoft.com/office/drawing/2015/9/8/chartex" xmlns:cx2="http://schemas.microsoft.com/office/drawing/2015/10/21/chartex" xmlns:cx3="http://schemas.microsoft.com/office/drawing/2016/5/9/chartex" xmlns:cx4="http://schemas.microsoft.com/office/drawing/2016/5/10/chartex" xmlns:cx5="http://schemas.microsoft.com/office/drawing/2016/5/11/chartex" xmlns:cx6="http://schemas.microsoft.com/office/drawing/2016/5/12/chartex" xmlns:cx7="http://schemas.microsoft.com/office/drawing/2016/5/13/chartex" xmlns:cx8="http://schemas.microsoft.com/office/drawing/2016/5/14/chartex" xmlns:mc="http://schemas.openxmlformats.org/markup-compatibility/2006" xmlns:aink="http://schemas.microsoft.com/office/drawing/2016/ink" xmlns:am3d="http://schemas.microsoft.com/office/drawing/2017/model3d" xmlns:o="urn:schemas-microsoft-com:office:office" xmlns:r="http://schemas.openxmlformats.org/officeDocument/2006/relationships" xmlns:m="http://schemas.openxmlformats.org/officeDocument/2006/math" xmlns:v="urn:schemas-microsoft-com:vml" xmlns:wp14="http://schemas.microsoft.com/office/word/2010/wordprocessingDrawing" xmlns:wp="http://schemas.openxmlformats.org/drawingml/2006/wordprocessingDrawing" xmlns:w10="urn:schemas-microsoft-com:office:word" xmlns:w="http://schemas.openxmlformats.org/wordprocessingml/2006/main" xmlns:w14="http://schemas.microsoft.com/office/word/2010/wordml" xmlns:w15="http://schemas.microsoft.com/office/word/2012/wordml" xmlns:w16cex="http://schemas.microsoft.com/office/word/2018/wordml/cex" xmlns:w16cid="http://schemas.microsoft.com/office/word/2016/wordml/cid" xmlns:w16="http://schemas.microsoft.com/office/word/2018/wordml" xmlns:w16sdtdh="http://schemas.microsoft.com/office/word/2020/wordml/sdtdatahash" xmlns:w16se="http://schemas.microsoft.com/office/word/2015/wordml/symex" xmlns:wpg="http://schemas.microsoft.com/office/word/2010/wordprocessingGroup" xmlns:wpi="http://schemas.microsoft.com/office/word/2010/wordprocessingInk" xmlns:wne="http://schemas.microsoft.com/office/word/2006/wordml" xmlns:wps="http://schemas.microsoft.com/office/word/2010/wordprocessingShape" mc:Ignorable="w14 w15 w16se w16cid w16 w16cex w16sdtdh wp14">
+<w:ftr xmlns:wpc="http://schemas.microsoft.com/office/word/2010/wordprocessingCanvas" xmlns:cx="http://schemas.microsoft.com/office/drawing/2014/chartex" xmlns:cx1="http://schemas.microsoft.com/office/drawing/2015/9/8/chartex" xmlns:cx2="http://schemas.microsoft.com/office/drawing/2015/10/21/chartex" xmlns:cx3="http://schemas.microsoft.com/office/drawing/2016/5/9/chartex" xmlns:cx4="http://schemas.microsoft.com/office/drawing/2016/5/10/chartex" xmlns:cx5="http://schemas.microsoft.com/office/drawing/2016/5/11/chartex" xmlns:cx6="http://schemas.microsoft.com/office/drawing/2016/5/12/chartex" xmlns:cx7="http://schemas.microsoft.com/office/drawing/2016/5/13/chartex" xmlns:cx8="http://schemas.microsoft.com/office/drawing/2016/5/14/chartex" xmlns:mc="http://schemas.openxmlformats.org/markup-compatibility/2006" xmlns:aink="http://schemas.microsoft.com/office/drawing/2016/ink" xmlns:am3d="http://schemas.microsoft.com/office/drawing/2017/model3d" xmlns:o="urn:schemas-microsoft-com:office:office" xmlns:r="http://schemas.openxmlformats.org/officeDocument/2006/relationships" xmlns:m="http://schemas.openxmlformats.org/officeDocument/2006/math" xmlns:v="urn:schemas-microsoft-com:vml" xmlns:wp14="http://schemas.microsoft.com/office/word/2010/wordprocessingDrawing" xmlns:wp="http://schemas.openxmlformats.org/drawingml/2006/wordprocessingDrawing" xmlns:w10="urn:schemas-microsoft-com:office:word" xmlns:w="http://schemas.openxmlformats.org/wordprocessingml/2006/main" xmlns:w14="http://schemas.microsoft.com/office/word/2010/wordml" xmlns:w15="http://schemas.microsoft.com/office/word/2012/wordml" xmlns:w16cid="http://schemas.microsoft.com/office/word/2016/wordml/cid" xmlns:w16se="http://schemas.microsoft.com/office/word/2015/wordml/symex" xmlns:wpg="http://schemas.microsoft.com/office/word/2010/wordprocessingGroup" xmlns:wpi="http://schemas.microsoft.com/office/word/2010/wordprocessingInk" xmlns:wne="http://schemas.microsoft.com/office/word/2006/wordml" xmlns:wps="http://schemas.microsoft.com/office/word/2010/wordprocessingShape" mc:Ignorable="w14 w15 w16se w16cid wp14">
   <w:p>
     <w:pPr>
       <w:ind w:left="0" w:hanging="2"/>
@@ -27779,7 +27418,7 @@
 </file>
 
 <file path=word/footnotes.xml><?xml version="1.0" encoding="utf-8"?>
-<w:footnotes xmlns:wpc="http://schemas.microsoft.com/office/word/2010/wordprocessingCanvas" xmlns:cx="http://schemas.microsoft.com/office/drawing/2014/chartex" xmlns:cx1="http://schemas.microsoft.com/office/drawing/2015/9/8/chartex" xmlns:cx2="http://schemas.microsoft.com/office/drawing/2015/10/21/chartex" xmlns:cx3="http://schemas.microsoft.com/office/drawing/2016/5/9/chartex" xmlns:cx4="http://schemas.microsoft.com/office/drawing/2016/5/10/chartex" xmlns:cx5="http://schemas.microsoft.com/office/drawing/2016/5/11/chartex" xmlns:cx6="http://schemas.microsoft.com/office/drawing/2016/5/12/chartex" xmlns:cx7="http://schemas.microsoft.com/office/drawing/2016/5/13/chartex" xmlns:cx8="http://schemas.microsoft.com/office/drawing/2016/5/14/chartex" xmlns:mc="http://schemas.openxmlformats.org/markup-compatibility/2006" xmlns:aink="http://schemas.microsoft.com/office/drawing/2016/ink" xmlns:am3d="http://schemas.microsoft.com/office/drawing/2017/model3d" xmlns:o="urn:schemas-microsoft-com:office:office" xmlns:r="http://schemas.openxmlformats.org/officeDocument/2006/relationships" xmlns:m="http://schemas.openxmlformats.org/officeDocument/2006/math" xmlns:v="urn:schemas-microsoft-com:vml" xmlns:wp14="http://schemas.microsoft.com/office/word/2010/wordprocessingDrawing" xmlns:wp="http://schemas.openxmlformats.org/drawingml/2006/wordprocessingDrawing" xmlns:w10="urn:schemas-microsoft-com:office:word" xmlns:w="http://schemas.openxmlformats.org/wordprocessingml/2006/main" xmlns:w14="http://schemas.microsoft.com/office/word/2010/wordml" xmlns:w15="http://schemas.microsoft.com/office/word/2012/wordml" xmlns:w16cex="http://schemas.microsoft.com/office/word/2018/wordml/cex" xmlns:w16cid="http://schemas.microsoft.com/office/word/2016/wordml/cid" xmlns:w16="http://schemas.microsoft.com/office/word/2018/wordml" xmlns:w16sdtdh="http://schemas.microsoft.com/office/word/2020/wordml/sdtdatahash" xmlns:w16se="http://schemas.microsoft.com/office/word/2015/wordml/symex" xmlns:wpg="http://schemas.microsoft.com/office/word/2010/wordprocessingGroup" xmlns:wpi="http://schemas.microsoft.com/office/word/2010/wordprocessingInk" xmlns:wne="http://schemas.microsoft.com/office/word/2006/wordml" xmlns:wps="http://schemas.microsoft.com/office/word/2010/wordprocessingShape" mc:Ignorable="w14 w15 w16se w16cid w16 w16cex w16sdtdh wp14">
+<w:footnotes xmlns:wpc="http://schemas.microsoft.com/office/word/2010/wordprocessingCanvas" xmlns:cx="http://schemas.microsoft.com/office/drawing/2014/chartex" xmlns:cx1="http://schemas.microsoft.com/office/drawing/2015/9/8/chartex" xmlns:cx2="http://schemas.microsoft.com/office/drawing/2015/10/21/chartex" xmlns:cx3="http://schemas.microsoft.com/office/drawing/2016/5/9/chartex" xmlns:cx4="http://schemas.microsoft.com/office/drawing/2016/5/10/chartex" xmlns:cx5="http://schemas.microsoft.com/office/drawing/2016/5/11/chartex" xmlns:cx6="http://schemas.microsoft.com/office/drawing/2016/5/12/chartex" xmlns:cx7="http://schemas.microsoft.com/office/drawing/2016/5/13/chartex" xmlns:cx8="http://schemas.microsoft.com/office/drawing/2016/5/14/chartex" xmlns:mc="http://schemas.openxmlformats.org/markup-compatibility/2006" xmlns:aink="http://schemas.microsoft.com/office/drawing/2016/ink" xmlns:am3d="http://schemas.microsoft.com/office/drawing/2017/model3d" xmlns:o="urn:schemas-microsoft-com:office:office" xmlns:r="http://schemas.openxmlformats.org/officeDocument/2006/relationships" xmlns:m="http://schemas.openxmlformats.org/officeDocument/2006/math" xmlns:v="urn:schemas-microsoft-com:vml" xmlns:wp14="http://schemas.microsoft.com/office/word/2010/wordprocessingDrawing" xmlns:wp="http://schemas.openxmlformats.org/drawingml/2006/wordprocessingDrawing" xmlns:w10="urn:schemas-microsoft-com:office:word" xmlns:w="http://schemas.openxmlformats.org/wordprocessingml/2006/main" xmlns:w14="http://schemas.microsoft.com/office/word/2010/wordml" xmlns:w15="http://schemas.microsoft.com/office/word/2012/wordml" xmlns:w16cid="http://schemas.microsoft.com/office/word/2016/wordml/cid" xmlns:w16se="http://schemas.microsoft.com/office/word/2015/wordml/symex" xmlns:wpg="http://schemas.microsoft.com/office/word/2010/wordprocessingGroup" xmlns:wpi="http://schemas.microsoft.com/office/word/2010/wordprocessingInk" xmlns:wne="http://schemas.microsoft.com/office/word/2006/wordml" xmlns:wps="http://schemas.microsoft.com/office/word/2010/wordprocessingShape" mc:Ignorable="w14 w15 w16se w16cid wp14">
   <w:footnote w:type="separator" w:id="-1">
     <w:p>
       <w:pPr>
@@ -27806,7 +27445,7 @@
 </file>
 
 <file path=word/header1.xml><?xml version="1.0" encoding="utf-8"?>
-<w:hdr xmlns:wpc="http://schemas.microsoft.com/office/word/2010/wordprocessingCanvas" xmlns:cx="http://schemas.microsoft.com/office/drawing/2014/chartex" xmlns:cx1="http://schemas.microsoft.com/office/drawing/2015/9/8/chartex" xmlns:cx2="http://schemas.microsoft.com/office/drawing/2015/10/21/chartex" xmlns:cx3="http://schemas.microsoft.com/office/drawing/2016/5/9/chartex" xmlns:cx4="http://schemas.microsoft.com/office/drawing/2016/5/10/chartex" xmlns:cx5="http://schemas.microsoft.com/office/drawing/2016/5/11/chartex" xmlns:cx6="http://schemas.microsoft.com/office/drawing/2016/5/12/chartex" xmlns:cx7="http://schemas.microsoft.com/office/drawing/2016/5/13/chartex" xmlns:cx8="http://schemas.microsoft.com/office/drawing/2016/5/14/chartex" xmlns:mc="http://schemas.openxmlformats.org/markup-compatibility/2006" xmlns:aink="http://schemas.microsoft.com/office/drawing/2016/ink" xmlns:am3d="http://schemas.microsoft.com/office/drawing/2017/model3d" xmlns:o="urn:schemas-microsoft-com:office:office" xmlns:r="http://schemas.openxmlformats.org/officeDocument/2006/relationships" xmlns:m="http://schemas.openxmlformats.org/officeDocument/2006/math" xmlns:v="urn:schemas-microsoft-com:vml" xmlns:wp14="http://schemas.microsoft.com/office/word/2010/wordprocessingDrawing" xmlns:wp="http://schemas.openxmlformats.org/drawingml/2006/wordprocessingDrawing" xmlns:w10="urn:schemas-microsoft-com:office:word" xmlns:w="http://schemas.openxmlformats.org/wordprocessingml/2006/main" xmlns:w14="http://schemas.microsoft.com/office/word/2010/wordml" xmlns:w15="http://schemas.microsoft.com/office/word/2012/wordml" xmlns:w16cex="http://schemas.microsoft.com/office/word/2018/wordml/cex" xmlns:w16cid="http://schemas.microsoft.com/office/word/2016/wordml/cid" xmlns:w16="http://schemas.microsoft.com/office/word/2018/wordml" xmlns:w16sdtdh="http://schemas.microsoft.com/office/word/2020/wordml/sdtdatahash" xmlns:w16se="http://schemas.microsoft.com/office/word/2015/wordml/symex" xmlns:wpg="http://schemas.microsoft.com/office/word/2010/wordprocessingGroup" xmlns:wpi="http://schemas.microsoft.com/office/word/2010/wordprocessingInk" xmlns:wne="http://schemas.microsoft.com/office/word/2006/wordml" xmlns:wps="http://schemas.microsoft.com/office/word/2010/wordprocessingShape" mc:Ignorable="w14 w15 w16se w16cid w16 w16cex w16sdtdh wp14">
+<w:hdr xmlns:wpc="http://schemas.microsoft.com/office/word/2010/wordprocessingCanvas" xmlns:cx="http://schemas.microsoft.com/office/drawing/2014/chartex" xmlns:cx1="http://schemas.microsoft.com/office/drawing/2015/9/8/chartex" xmlns:cx2="http://schemas.microsoft.com/office/drawing/2015/10/21/chartex" xmlns:cx3="http://schemas.microsoft.com/office/drawing/2016/5/9/chartex" xmlns:cx4="http://schemas.microsoft.com/office/drawing/2016/5/10/chartex" xmlns:cx5="http://schemas.microsoft.com/office/drawing/2016/5/11/chartex" xmlns:cx6="http://schemas.microsoft.com/office/drawing/2016/5/12/chartex" xmlns:cx7="http://schemas.microsoft.com/office/drawing/2016/5/13/chartex" xmlns:cx8="http://schemas.microsoft.com/office/drawing/2016/5/14/chartex" xmlns:mc="http://schemas.openxmlformats.org/markup-compatibility/2006" xmlns:aink="http://schemas.microsoft.com/office/drawing/2016/ink" xmlns:am3d="http://schemas.microsoft.com/office/drawing/2017/model3d" xmlns:o="urn:schemas-microsoft-com:office:office" xmlns:r="http://schemas.openxmlformats.org/officeDocument/2006/relationships" xmlns:m="http://schemas.openxmlformats.org/officeDocument/2006/math" xmlns:v="urn:schemas-microsoft-com:vml" xmlns:wp14="http://schemas.microsoft.com/office/word/2010/wordprocessingDrawing" xmlns:wp="http://schemas.openxmlformats.org/drawingml/2006/wordprocessingDrawing" xmlns:w10="urn:schemas-microsoft-com:office:word" xmlns:w="http://schemas.openxmlformats.org/wordprocessingml/2006/main" xmlns:w14="http://schemas.microsoft.com/office/word/2010/wordml" xmlns:w15="http://schemas.microsoft.com/office/word/2012/wordml" xmlns:w16cid="http://schemas.microsoft.com/office/word/2016/wordml/cid" xmlns:w16se="http://schemas.microsoft.com/office/word/2015/wordml/symex" xmlns:wpg="http://schemas.microsoft.com/office/word/2010/wordprocessingGroup" xmlns:wpi="http://schemas.microsoft.com/office/word/2010/wordprocessingInk" xmlns:wne="http://schemas.microsoft.com/office/word/2006/wordml" xmlns:wps="http://schemas.microsoft.com/office/word/2010/wordprocessingShape" mc:Ignorable="w14 w15 w16se w16cid wp14">
   <w:p>
     <w:pPr>
       <w:pBdr>
@@ -27917,7 +27556,7 @@
 </file>
 
 <file path=word/header2.xml><?xml version="1.0" encoding="utf-8"?>
-<w:hdr xmlns:wpc="http://schemas.microsoft.com/office/word/2010/wordprocessingCanvas" xmlns:cx="http://schemas.microsoft.com/office/drawing/2014/chartex" xmlns:cx1="http://schemas.microsoft.com/office/drawing/2015/9/8/chartex" xmlns:cx2="http://schemas.microsoft.com/office/drawing/2015/10/21/chartex" xmlns:cx3="http://schemas.microsoft.com/office/drawing/2016/5/9/chartex" xmlns:cx4="http://schemas.microsoft.com/office/drawing/2016/5/10/chartex" xmlns:cx5="http://schemas.microsoft.com/office/drawing/2016/5/11/chartex" xmlns:cx6="http://schemas.microsoft.com/office/drawing/2016/5/12/chartex" xmlns:cx7="http://schemas.microsoft.com/office/drawing/2016/5/13/chartex" xmlns:cx8="http://schemas.microsoft.com/office/drawing/2016/5/14/chartex" xmlns:mc="http://schemas.openxmlformats.org/markup-compatibility/2006" xmlns:aink="http://schemas.microsoft.com/office/drawing/2016/ink" xmlns:am3d="http://schemas.microsoft.com/office/drawing/2017/model3d" xmlns:o="urn:schemas-microsoft-com:office:office" xmlns:r="http://schemas.openxmlformats.org/officeDocument/2006/relationships" xmlns:m="http://schemas.openxmlformats.org/officeDocument/2006/math" xmlns:v="urn:schemas-microsoft-com:vml" xmlns:wp14="http://schemas.microsoft.com/office/word/2010/wordprocessingDrawing" xmlns:wp="http://schemas.openxmlformats.org/drawingml/2006/wordprocessingDrawing" xmlns:w10="urn:schemas-microsoft-com:office:word" xmlns:w="http://schemas.openxmlformats.org/wordprocessingml/2006/main" xmlns:w14="http://schemas.microsoft.com/office/word/2010/wordml" xmlns:w15="http://schemas.microsoft.com/office/word/2012/wordml" xmlns:w16cex="http://schemas.microsoft.com/office/word/2018/wordml/cex" xmlns:w16cid="http://schemas.microsoft.com/office/word/2016/wordml/cid" xmlns:w16="http://schemas.microsoft.com/office/word/2018/wordml" xmlns:w16sdtdh="http://schemas.microsoft.com/office/word/2020/wordml/sdtdatahash" xmlns:w16se="http://schemas.microsoft.com/office/word/2015/wordml/symex" xmlns:wpg="http://schemas.microsoft.com/office/word/2010/wordprocessingGroup" xmlns:wpi="http://schemas.microsoft.com/office/word/2010/wordprocessingInk" xmlns:wne="http://schemas.microsoft.com/office/word/2006/wordml" xmlns:wps="http://schemas.microsoft.com/office/word/2010/wordprocessingShape" mc:Ignorable="w14 w15 w16se w16cid w16 w16cex w16sdtdh wp14">
+<w:hdr xmlns:wpc="http://schemas.microsoft.com/office/word/2010/wordprocessingCanvas" xmlns:cx="http://schemas.microsoft.com/office/drawing/2014/chartex" xmlns:cx1="http://schemas.microsoft.com/office/drawing/2015/9/8/chartex" xmlns:cx2="http://schemas.microsoft.com/office/drawing/2015/10/21/chartex" xmlns:cx3="http://schemas.microsoft.com/office/drawing/2016/5/9/chartex" xmlns:cx4="http://schemas.microsoft.com/office/drawing/2016/5/10/chartex" xmlns:cx5="http://schemas.microsoft.com/office/drawing/2016/5/11/chartex" xmlns:cx6="http://schemas.microsoft.com/office/drawing/2016/5/12/chartex" xmlns:cx7="http://schemas.microsoft.com/office/drawing/2016/5/13/chartex" xmlns:cx8="http://schemas.microsoft.com/office/drawing/2016/5/14/chartex" xmlns:mc="http://schemas.openxmlformats.org/markup-compatibility/2006" xmlns:aink="http://schemas.microsoft.com/office/drawing/2016/ink" xmlns:am3d="http://schemas.microsoft.com/office/drawing/2017/model3d" xmlns:o="urn:schemas-microsoft-com:office:office" xmlns:r="http://schemas.openxmlformats.org/officeDocument/2006/relationships" xmlns:m="http://schemas.openxmlformats.org/officeDocument/2006/math" xmlns:v="urn:schemas-microsoft-com:vml" xmlns:wp14="http://schemas.microsoft.com/office/word/2010/wordprocessingDrawing" xmlns:wp="http://schemas.openxmlformats.org/drawingml/2006/wordprocessingDrawing" xmlns:w10="urn:schemas-microsoft-com:office:word" xmlns:w="http://schemas.openxmlformats.org/wordprocessingml/2006/main" xmlns:w14="http://schemas.microsoft.com/office/word/2010/wordml" xmlns:w15="http://schemas.microsoft.com/office/word/2012/wordml" xmlns:w16cid="http://schemas.microsoft.com/office/word/2016/wordml/cid" xmlns:w16se="http://schemas.microsoft.com/office/word/2015/wordml/symex" xmlns:wpg="http://schemas.microsoft.com/office/word/2010/wordprocessingGroup" xmlns:wpi="http://schemas.microsoft.com/office/word/2010/wordprocessingInk" xmlns:wne="http://schemas.microsoft.com/office/word/2006/wordml" xmlns:wps="http://schemas.microsoft.com/office/word/2010/wordprocessingShape" mc:Ignorable="w14 w15 w16se w16cid wp14">
   <w:p>
     <w:pPr>
       <w:ind w:left="0" w:hanging="2"/>
@@ -27927,7 +27566,7 @@
 </file>
 
 <file path=word/header3.xml><?xml version="1.0" encoding="utf-8"?>
-<w:hdr xmlns:wpc="http://schemas.microsoft.com/office/word/2010/wordprocessingCanvas" xmlns:cx="http://schemas.microsoft.com/office/drawing/2014/chartex" xmlns:cx1="http://schemas.microsoft.com/office/drawing/2015/9/8/chartex" xmlns:cx2="http://schemas.microsoft.com/office/drawing/2015/10/21/chartex" xmlns:cx3="http://schemas.microsoft.com/office/drawing/2016/5/9/chartex" xmlns:cx4="http://schemas.microsoft.com/office/drawing/2016/5/10/chartex" xmlns:cx5="http://schemas.microsoft.com/office/drawing/2016/5/11/chartex" xmlns:cx6="http://schemas.microsoft.com/office/drawing/2016/5/12/chartex" xmlns:cx7="http://schemas.microsoft.com/office/drawing/2016/5/13/chartex" xmlns:cx8="http://schemas.microsoft.com/office/drawing/2016/5/14/chartex" xmlns:mc="http://schemas.openxmlformats.org/markup-compatibility/2006" xmlns:aink="http://schemas.microsoft.com/office/drawing/2016/ink" xmlns:am3d="http://schemas.microsoft.com/office/drawing/2017/model3d" xmlns:o="urn:schemas-microsoft-com:office:office" xmlns:r="http://schemas.openxmlformats.org/officeDocument/2006/relationships" xmlns:m="http://schemas.openxmlformats.org/officeDocument/2006/math" xmlns:v="urn:schemas-microsoft-com:vml" xmlns:wp14="http://schemas.microsoft.com/office/word/2010/wordprocessingDrawing" xmlns:wp="http://schemas.openxmlformats.org/drawingml/2006/wordprocessingDrawing" xmlns:w10="urn:schemas-microsoft-com:office:word" xmlns:w="http://schemas.openxmlformats.org/wordprocessingml/2006/main" xmlns:w14="http://schemas.microsoft.com/office/word/2010/wordml" xmlns:w15="http://schemas.microsoft.com/office/word/2012/wordml" xmlns:w16cex="http://schemas.microsoft.com/office/word/2018/wordml/cex" xmlns:w16cid="http://schemas.microsoft.com/office/word/2016/wordml/cid" xmlns:w16="http://schemas.microsoft.com/office/word/2018/wordml" xmlns:w16sdtdh="http://schemas.microsoft.com/office/word/2020/wordml/sdtdatahash" xmlns:w16se="http://schemas.microsoft.com/office/word/2015/wordml/symex" xmlns:wpg="http://schemas.microsoft.com/office/word/2010/wordprocessingGroup" xmlns:wpi="http://schemas.microsoft.com/office/word/2010/wordprocessingInk" xmlns:wne="http://schemas.microsoft.com/office/word/2006/wordml" xmlns:wps="http://schemas.microsoft.com/office/word/2010/wordprocessingShape" mc:Ignorable="w14 w15 w16se w16cid w16 w16cex w16sdtdh wp14">
+<w:hdr xmlns:wpc="http://schemas.microsoft.com/office/word/2010/wordprocessingCanvas" xmlns:cx="http://schemas.microsoft.com/office/drawing/2014/chartex" xmlns:cx1="http://schemas.microsoft.com/office/drawing/2015/9/8/chartex" xmlns:cx2="http://schemas.microsoft.com/office/drawing/2015/10/21/chartex" xmlns:cx3="http://schemas.microsoft.com/office/drawing/2016/5/9/chartex" xmlns:cx4="http://schemas.microsoft.com/office/drawing/2016/5/10/chartex" xmlns:cx5="http://schemas.microsoft.com/office/drawing/2016/5/11/chartex" xmlns:cx6="http://schemas.microsoft.com/office/drawing/2016/5/12/chartex" xmlns:cx7="http://schemas.microsoft.com/office/drawing/2016/5/13/chartex" xmlns:cx8="http://schemas.microsoft.com/office/drawing/2016/5/14/chartex" xmlns:mc="http://schemas.openxmlformats.org/markup-compatibility/2006" xmlns:aink="http://schemas.microsoft.com/office/drawing/2016/ink" xmlns:am3d="http://schemas.microsoft.com/office/drawing/2017/model3d" xmlns:o="urn:schemas-microsoft-com:office:office" xmlns:r="http://schemas.openxmlformats.org/officeDocument/2006/relationships" xmlns:m="http://schemas.openxmlformats.org/officeDocument/2006/math" xmlns:v="urn:schemas-microsoft-com:vml" xmlns:wp14="http://schemas.microsoft.com/office/word/2010/wordprocessingDrawing" xmlns:wp="http://schemas.openxmlformats.org/drawingml/2006/wordprocessingDrawing" xmlns:w10="urn:schemas-microsoft-com:office:word" xmlns:w="http://schemas.openxmlformats.org/wordprocessingml/2006/main" xmlns:w14="http://schemas.microsoft.com/office/word/2010/wordml" xmlns:w15="http://schemas.microsoft.com/office/word/2012/wordml" xmlns:w16cid="http://schemas.microsoft.com/office/word/2016/wordml/cid" xmlns:w16se="http://schemas.microsoft.com/office/word/2015/wordml/symex" xmlns:wpg="http://schemas.microsoft.com/office/word/2010/wordprocessingGroup" xmlns:wpi="http://schemas.microsoft.com/office/word/2010/wordprocessingInk" xmlns:wne="http://schemas.microsoft.com/office/word/2006/wordml" xmlns:wps="http://schemas.microsoft.com/office/word/2010/wordprocessingShape" mc:Ignorable="w14 w15 w16se w16cid wp14">
   <w:p>
     <w:pPr>
       <w:ind w:left="0" w:hanging="2"/>
@@ -27937,7 +27576,7 @@
 </file>
 
 <file path=word/header4.xml><?xml version="1.0" encoding="utf-8"?>
-<w:hdr xmlns:wpc="http://schemas.microsoft.com/office/word/2010/wordprocessingCanvas" xmlns:cx="http://schemas.microsoft.com/office/drawing/2014/chartex" xmlns:cx1="http://schemas.microsoft.com/office/drawing/2015/9/8/chartex" xmlns:cx2="http://schemas.microsoft.com/office/drawing/2015/10/21/chartex" xmlns:cx3="http://schemas.microsoft.com/office/drawing/2016/5/9/chartex" xmlns:cx4="http://schemas.microsoft.com/office/drawing/2016/5/10/chartex" xmlns:cx5="http://schemas.microsoft.com/office/drawing/2016/5/11/chartex" xmlns:cx6="http://schemas.microsoft.com/office/drawing/2016/5/12/chartex" xmlns:cx7="http://schemas.microsoft.com/office/drawing/2016/5/13/chartex" xmlns:cx8="http://schemas.microsoft.com/office/drawing/2016/5/14/chartex" xmlns:mc="http://schemas.openxmlformats.org/markup-compatibility/2006" xmlns:aink="http://schemas.microsoft.com/office/drawing/2016/ink" xmlns:am3d="http://schemas.microsoft.com/office/drawing/2017/model3d" xmlns:o="urn:schemas-microsoft-com:office:office" xmlns:r="http://schemas.openxmlformats.org/officeDocument/2006/relationships" xmlns:m="http://schemas.openxmlformats.org/officeDocument/2006/math" xmlns:v="urn:schemas-microsoft-com:vml" xmlns:wp14="http://schemas.microsoft.com/office/word/2010/wordprocessingDrawing" xmlns:wp="http://schemas.openxmlformats.org/drawingml/2006/wordprocessingDrawing" xmlns:w10="urn:schemas-microsoft-com:office:word" xmlns:w="http://schemas.openxmlformats.org/wordprocessingml/2006/main" xmlns:w14="http://schemas.microsoft.com/office/word/2010/wordml" xmlns:w15="http://schemas.microsoft.com/office/word/2012/wordml" xmlns:w16cex="http://schemas.microsoft.com/office/word/2018/wordml/cex" xmlns:w16cid="http://schemas.microsoft.com/office/word/2016/wordml/cid" xmlns:w16="http://schemas.microsoft.com/office/word/2018/wordml" xmlns:w16sdtdh="http://schemas.microsoft.com/office/word/2020/wordml/sdtdatahash" xmlns:w16se="http://schemas.microsoft.com/office/word/2015/wordml/symex" xmlns:wpg="http://schemas.microsoft.com/office/word/2010/wordprocessingGroup" xmlns:wpi="http://schemas.microsoft.com/office/word/2010/wordprocessingInk" xmlns:wne="http://schemas.microsoft.com/office/word/2006/wordml" xmlns:wps="http://schemas.microsoft.com/office/word/2010/wordprocessingShape" mc:Ignorable="w14 w15 w16se w16cid w16 w16cex w16sdtdh wp14">
+<w:hdr xmlns:wpc="http://schemas.microsoft.com/office/word/2010/wordprocessingCanvas" xmlns:cx="http://schemas.microsoft.com/office/drawing/2014/chartex" xmlns:cx1="http://schemas.microsoft.com/office/drawing/2015/9/8/chartex" xmlns:cx2="http://schemas.microsoft.com/office/drawing/2015/10/21/chartex" xmlns:cx3="http://schemas.microsoft.com/office/drawing/2016/5/9/chartex" xmlns:cx4="http://schemas.microsoft.com/office/drawing/2016/5/10/chartex" xmlns:cx5="http://schemas.microsoft.com/office/drawing/2016/5/11/chartex" xmlns:cx6="http://schemas.microsoft.com/office/drawing/2016/5/12/chartex" xmlns:cx7="http://schemas.microsoft.com/office/drawing/2016/5/13/chartex" xmlns:cx8="http://schemas.microsoft.com/office/drawing/2016/5/14/chartex" xmlns:mc="http://schemas.openxmlformats.org/markup-compatibility/2006" xmlns:aink="http://schemas.microsoft.com/office/drawing/2016/ink" xmlns:am3d="http://schemas.microsoft.com/office/drawing/2017/model3d" xmlns:o="urn:schemas-microsoft-com:office:office" xmlns:r="http://schemas.openxmlformats.org/officeDocument/2006/relationships" xmlns:m="http://schemas.openxmlformats.org/officeDocument/2006/math" xmlns:v="urn:schemas-microsoft-com:vml" xmlns:wp14="http://schemas.microsoft.com/office/word/2010/wordprocessingDrawing" xmlns:wp="http://schemas.openxmlformats.org/drawingml/2006/wordprocessingDrawing" xmlns:w10="urn:schemas-microsoft-com:office:word" xmlns:w="http://schemas.openxmlformats.org/wordprocessingml/2006/main" xmlns:w14="http://schemas.microsoft.com/office/word/2010/wordml" xmlns:w15="http://schemas.microsoft.com/office/word/2012/wordml" xmlns:w16cid="http://schemas.microsoft.com/office/word/2016/wordml/cid" xmlns:w16se="http://schemas.microsoft.com/office/word/2015/wordml/symex" xmlns:wpg="http://schemas.microsoft.com/office/word/2010/wordprocessingGroup" xmlns:wpi="http://schemas.microsoft.com/office/word/2010/wordprocessingInk" xmlns:wne="http://schemas.microsoft.com/office/word/2006/wordml" xmlns:wps="http://schemas.microsoft.com/office/word/2010/wordprocessingShape" mc:Ignorable="w14 w15 w16se w16cid wp14">
   <w:p>
     <w:pPr>
       <w:pBdr>
@@ -28049,7 +27688,7 @@
 </file>
 
 <file path=word/header5.xml><?xml version="1.0" encoding="utf-8"?>
-<w:hdr xmlns:wpc="http://schemas.microsoft.com/office/word/2010/wordprocessingCanvas" xmlns:cx="http://schemas.microsoft.com/office/drawing/2014/chartex" xmlns:cx1="http://schemas.microsoft.com/office/drawing/2015/9/8/chartex" xmlns:cx2="http://schemas.microsoft.com/office/drawing/2015/10/21/chartex" xmlns:cx3="http://schemas.microsoft.com/office/drawing/2016/5/9/chartex" xmlns:cx4="http://schemas.microsoft.com/office/drawing/2016/5/10/chartex" xmlns:cx5="http://schemas.microsoft.com/office/drawing/2016/5/11/chartex" xmlns:cx6="http://schemas.microsoft.com/office/drawing/2016/5/12/chartex" xmlns:cx7="http://schemas.microsoft.com/office/drawing/2016/5/13/chartex" xmlns:cx8="http://schemas.microsoft.com/office/drawing/2016/5/14/chartex" xmlns:mc="http://schemas.openxmlformats.org/markup-compatibility/2006" xmlns:aink="http://schemas.microsoft.com/office/drawing/2016/ink" xmlns:am3d="http://schemas.microsoft.com/office/drawing/2017/model3d" xmlns:o="urn:schemas-microsoft-com:office:office" xmlns:r="http://schemas.openxmlformats.org/officeDocument/2006/relationships" xmlns:m="http://schemas.openxmlformats.org/officeDocument/2006/math" xmlns:v="urn:schemas-microsoft-com:vml" xmlns:wp14="http://schemas.microsoft.com/office/word/2010/wordprocessingDrawing" xmlns:wp="http://schemas.openxmlformats.org/drawingml/2006/wordprocessingDrawing" xmlns:w10="urn:schemas-microsoft-com:office:word" xmlns:w="http://schemas.openxmlformats.org/wordprocessingml/2006/main" xmlns:w14="http://schemas.microsoft.com/office/word/2010/wordml" xmlns:w15="http://schemas.microsoft.com/office/word/2012/wordml" xmlns:w16cex="http://schemas.microsoft.com/office/word/2018/wordml/cex" xmlns:w16cid="http://schemas.microsoft.com/office/word/2016/wordml/cid" xmlns:w16="http://schemas.microsoft.com/office/word/2018/wordml" xmlns:w16sdtdh="http://schemas.microsoft.com/office/word/2020/wordml/sdtdatahash" xmlns:w16se="http://schemas.microsoft.com/office/word/2015/wordml/symex" xmlns:wpg="http://schemas.microsoft.com/office/word/2010/wordprocessingGroup" xmlns:wpi="http://schemas.microsoft.com/office/word/2010/wordprocessingInk" xmlns:wne="http://schemas.microsoft.com/office/word/2006/wordml" xmlns:wps="http://schemas.microsoft.com/office/word/2010/wordprocessingShape" mc:Ignorable="w14 w15 w16se w16cid w16 w16cex w16sdtdh wp14">
+<w:hdr xmlns:wpc="http://schemas.microsoft.com/office/word/2010/wordprocessingCanvas" xmlns:cx="http://schemas.microsoft.com/office/drawing/2014/chartex" xmlns:cx1="http://schemas.microsoft.com/office/drawing/2015/9/8/chartex" xmlns:cx2="http://schemas.microsoft.com/office/drawing/2015/10/21/chartex" xmlns:cx3="http://schemas.microsoft.com/office/drawing/2016/5/9/chartex" xmlns:cx4="http://schemas.microsoft.com/office/drawing/2016/5/10/chartex" xmlns:cx5="http://schemas.microsoft.com/office/drawing/2016/5/11/chartex" xmlns:cx6="http://schemas.microsoft.com/office/drawing/2016/5/12/chartex" xmlns:cx7="http://schemas.microsoft.com/office/drawing/2016/5/13/chartex" xmlns:cx8="http://schemas.microsoft.com/office/drawing/2016/5/14/chartex" xmlns:mc="http://schemas.openxmlformats.org/markup-compatibility/2006" xmlns:aink="http://schemas.microsoft.com/office/drawing/2016/ink" xmlns:am3d="http://schemas.microsoft.com/office/drawing/2017/model3d" xmlns:o="urn:schemas-microsoft-com:office:office" xmlns:r="http://schemas.openxmlformats.org/officeDocument/2006/relationships" xmlns:m="http://schemas.openxmlformats.org/officeDocument/2006/math" xmlns:v="urn:schemas-microsoft-com:vml" xmlns:wp14="http://schemas.microsoft.com/office/word/2010/wordprocessingDrawing" xmlns:wp="http://schemas.openxmlformats.org/drawingml/2006/wordprocessingDrawing" xmlns:w10="urn:schemas-microsoft-com:office:word" xmlns:w="http://schemas.openxmlformats.org/wordprocessingml/2006/main" xmlns:w14="http://schemas.microsoft.com/office/word/2010/wordml" xmlns:w15="http://schemas.microsoft.com/office/word/2012/wordml" xmlns:w16cid="http://schemas.microsoft.com/office/word/2016/wordml/cid" xmlns:w16se="http://schemas.microsoft.com/office/word/2015/wordml/symex" xmlns:wpg="http://schemas.microsoft.com/office/word/2010/wordprocessingGroup" xmlns:wpi="http://schemas.microsoft.com/office/word/2010/wordprocessingInk" xmlns:wne="http://schemas.microsoft.com/office/word/2006/wordml" xmlns:wps="http://schemas.microsoft.com/office/word/2010/wordprocessingShape" mc:Ignorable="w14 w15 w16se w16cid wp14">
   <w:p>
     <w:pPr>
       <w:ind w:left="0" w:hanging="2"/>
@@ -28059,7 +27698,7 @@
 </file>
 
 <file path=word/numbering.xml><?xml version="1.0" encoding="utf-8"?>
-<w:numbering xmlns:wpc="http://schemas.microsoft.com/office/word/2010/wordprocessingCanvas" xmlns:cx="http://schemas.microsoft.com/office/drawing/2014/chartex" xmlns:cx1="http://schemas.microsoft.com/office/drawing/2015/9/8/chartex" xmlns:cx2="http://schemas.microsoft.com/office/drawing/2015/10/21/chartex" xmlns:cx3="http://schemas.microsoft.com/office/drawing/2016/5/9/chartex" xmlns:cx4="http://schemas.microsoft.com/office/drawing/2016/5/10/chartex" xmlns:cx5="http://schemas.microsoft.com/office/drawing/2016/5/11/chartex" xmlns:cx6="http://schemas.microsoft.com/office/drawing/2016/5/12/chartex" xmlns:cx7="http://schemas.microsoft.com/office/drawing/2016/5/13/chartex" xmlns:cx8="http://schemas.microsoft.com/office/drawing/2016/5/14/chartex" xmlns:mc="http://schemas.openxmlformats.org/markup-compatibility/2006" xmlns:aink="http://schemas.microsoft.com/office/drawing/2016/ink" xmlns:am3d="http://schemas.microsoft.com/office/drawing/2017/model3d" xmlns:o="urn:schemas-microsoft-com:office:office" xmlns:r="http://schemas.openxmlformats.org/officeDocument/2006/relationships" xmlns:m="http://schemas.openxmlformats.org/officeDocument/2006/math" xmlns:v="urn:schemas-microsoft-com:vml" xmlns:wp14="http://schemas.microsoft.com/office/word/2010/wordprocessingDrawing" xmlns:wp="http://schemas.openxmlformats.org/drawingml/2006/wordprocessingDrawing" xmlns:w10="urn:schemas-microsoft-com:office:word" xmlns:w="http://schemas.openxmlformats.org/wordprocessingml/2006/main" xmlns:w14="http://schemas.microsoft.com/office/word/2010/wordml" xmlns:w15="http://schemas.microsoft.com/office/word/2012/wordml" xmlns:w16cex="http://schemas.microsoft.com/office/word/2018/wordml/cex" xmlns:w16cid="http://schemas.microsoft.com/office/word/2016/wordml/cid" xmlns:w16="http://schemas.microsoft.com/office/word/2018/wordml" xmlns:w16sdtdh="http://schemas.microsoft.com/office/word/2020/wordml/sdtdatahash" xmlns:w16se="http://schemas.microsoft.com/office/word/2015/wordml/symex" xmlns:wpg="http://schemas.microsoft.com/office/word/2010/wordprocessingGroup" xmlns:wpi="http://schemas.microsoft.com/office/word/2010/wordprocessingInk" xmlns:wne="http://schemas.microsoft.com/office/word/2006/wordml" xmlns:wps="http://schemas.microsoft.com/office/word/2010/wordprocessingShape" mc:Ignorable="w14 w15 w16se w16cid w16 w16cex w16sdtdh wp14">
+<w:numbering xmlns:wpc="http://schemas.microsoft.com/office/word/2010/wordprocessingCanvas" xmlns:cx="http://schemas.microsoft.com/office/drawing/2014/chartex" xmlns:cx1="http://schemas.microsoft.com/office/drawing/2015/9/8/chartex" xmlns:cx2="http://schemas.microsoft.com/office/drawing/2015/10/21/chartex" xmlns:cx3="http://schemas.microsoft.com/office/drawing/2016/5/9/chartex" xmlns:cx4="http://schemas.microsoft.com/office/drawing/2016/5/10/chartex" xmlns:cx5="http://schemas.microsoft.com/office/drawing/2016/5/11/chartex" xmlns:cx6="http://schemas.microsoft.com/office/drawing/2016/5/12/chartex" xmlns:cx7="http://schemas.microsoft.com/office/drawing/2016/5/13/chartex" xmlns:cx8="http://schemas.microsoft.com/office/drawing/2016/5/14/chartex" xmlns:mc="http://schemas.openxmlformats.org/markup-compatibility/2006" xmlns:aink="http://schemas.microsoft.com/office/drawing/2016/ink" xmlns:am3d="http://schemas.microsoft.com/office/drawing/2017/model3d" xmlns:o="urn:schemas-microsoft-com:office:office" xmlns:r="http://schemas.openxmlformats.org/officeDocument/2006/relationships" xmlns:m="http://schemas.openxmlformats.org/officeDocument/2006/math" xmlns:v="urn:schemas-microsoft-com:vml" xmlns:wp14="http://schemas.microsoft.com/office/word/2010/wordprocessingDrawing" xmlns:wp="http://schemas.openxmlformats.org/drawingml/2006/wordprocessingDrawing" xmlns:w10="urn:schemas-microsoft-com:office:word" xmlns:w="http://schemas.openxmlformats.org/wordprocessingml/2006/main" xmlns:w14="http://schemas.microsoft.com/office/word/2010/wordml" xmlns:w15="http://schemas.microsoft.com/office/word/2012/wordml" xmlns:w16cid="http://schemas.microsoft.com/office/word/2016/wordml/cid" xmlns:w16se="http://schemas.microsoft.com/office/word/2015/wordml/symex" xmlns:wpg="http://schemas.microsoft.com/office/word/2010/wordprocessingGroup" xmlns:wpi="http://schemas.microsoft.com/office/word/2010/wordprocessingInk" xmlns:wne="http://schemas.microsoft.com/office/word/2006/wordml" xmlns:wps="http://schemas.microsoft.com/office/word/2010/wordprocessingShape" mc:Ignorable="w14 w15 w16se w16cid wp14">
   <w:abstractNum w:abstractNumId="0" w15:restartNumberingAfterBreak="0">
     <w:nsid w:val="00393DA7"/>
     <w:multiLevelType w:val="hybridMultilevel"/>
@@ -33091,7 +32730,7 @@
 </file>
 
 <file path=word/styles.xml><?xml version="1.0" encoding="utf-8"?>
-<w:styles xmlns:mc="http://schemas.openxmlformats.org/markup-compatibility/2006" xmlns:r="http://schemas.openxmlformats.org/officeDocument/2006/relationships" xmlns:w="http://schemas.openxmlformats.org/wordprocessingml/2006/main" xmlns:w14="http://schemas.microsoft.com/office/word/2010/wordml" xmlns:w15="http://schemas.microsoft.com/office/word/2012/wordml" xmlns:w16cex="http://schemas.microsoft.com/office/word/2018/wordml/cex" xmlns:w16cid="http://schemas.microsoft.com/office/word/2016/wordml/cid" xmlns:w16="http://schemas.microsoft.com/office/word/2018/wordml" xmlns:w16sdtdh="http://schemas.microsoft.com/office/word/2020/wordml/sdtdatahash" xmlns:w16se="http://schemas.microsoft.com/office/word/2015/wordml/symex" mc:Ignorable="w14 w15 w16se w16cid w16 w16cex w16sdtdh">
+<w:styles xmlns:mc="http://schemas.openxmlformats.org/markup-compatibility/2006" xmlns:r="http://schemas.openxmlformats.org/officeDocument/2006/relationships" xmlns:w="http://schemas.openxmlformats.org/wordprocessingml/2006/main" xmlns:w14="http://schemas.microsoft.com/office/word/2010/wordml" xmlns:w15="http://schemas.microsoft.com/office/word/2012/wordml" xmlns:w16cid="http://schemas.microsoft.com/office/word/2016/wordml/cid" xmlns:w16se="http://schemas.microsoft.com/office/word/2015/wordml/symex" mc:Ignorable="w14 w15 w16se w16cid">
   <w:docDefaults>
     <w:rPrDefault>
       <w:rPr>
@@ -33103,7 +32742,7 @@
     </w:rPrDefault>
     <w:pPrDefault/>
   </w:docDefaults>
-  <w:latentStyles w:defLockedState="0" w:defUIPriority="99" w:defSemiHidden="0" w:defUnhideWhenUsed="0" w:defQFormat="0" w:count="376">
+  <w:latentStyles w:defLockedState="0" w:defUIPriority="99" w:defSemiHidden="0" w:defUnhideWhenUsed="0" w:defQFormat="0" w:count="377">
     <w:lsdException w:name="Normal" w:uiPriority="0" w:qFormat="1"/>
     <w:lsdException w:name="heading 1" w:uiPriority="9" w:qFormat="1"/>
     <w:lsdException w:name="heading 2" w:semiHidden="1" w:uiPriority="9" w:unhideWhenUsed="1" w:qFormat="1"/>
@@ -33209,7 +32848,6 @@
     <w:lsdException w:name="HTML Sample" w:semiHidden="1" w:unhideWhenUsed="1"/>
     <w:lsdException w:name="HTML Typewriter" w:semiHidden="1" w:unhideWhenUsed="1"/>
     <w:lsdException w:name="HTML Variable" w:semiHidden="1" w:unhideWhenUsed="1"/>
-    <w:lsdException w:name="Normal Table" w:semiHidden="1" w:unhideWhenUsed="1"/>
     <w:lsdException w:name="annotation subject" w:semiHidden="1" w:unhideWhenUsed="1"/>
     <w:lsdException w:name="No List" w:semiHidden="1" w:unhideWhenUsed="1"/>
     <w:lsdException w:name="Outline List 1" w:semiHidden="1" w:unhideWhenUsed="1"/>
@@ -33256,10 +32894,8 @@
     <w:lsdException w:name="Table Subtle 2" w:semiHidden="1" w:unhideWhenUsed="1"/>
     <w:lsdException w:name="Table Web 1" w:semiHidden="1" w:unhideWhenUsed="1"/>
     <w:lsdException w:name="Table Web 2" w:semiHidden="1" w:unhideWhenUsed="1"/>
-    <w:lsdException w:name="Table Web 3" w:semiHidden="1" w:unhideWhenUsed="1"/>
     <w:lsdException w:name="Balloon Text" w:semiHidden="1" w:unhideWhenUsed="1"/>
     <w:lsdException w:name="Table Grid" w:uiPriority="39"/>
-    <w:lsdException w:name="Table Theme" w:semiHidden="1" w:unhideWhenUsed="1"/>
     <w:lsdException w:name="Placeholder Text" w:semiHidden="1"/>
     <w:lsdException w:name="No Spacing" w:uiPriority="1" w:qFormat="1"/>
     <w:lsdException w:name="Light Shading" w:uiPriority="60"/>
@@ -33480,6 +33116,7 @@
     <w:lsdException w:name="Hashtag" w:semiHidden="1" w:unhideWhenUsed="1"/>
     <w:lsdException w:name="Unresolved Mention" w:semiHidden="1" w:unhideWhenUsed="1"/>
     <w:lsdException w:name="Smart Link" w:semiHidden="1" w:unhideWhenUsed="1"/>
+    <w:lsdException w:name="Smart Link Error" w:semiHidden="1" w:unhideWhenUsed="1"/>
   </w:latentStyles>
   <w:style w:type="paragraph" w:default="1" w:styleId="Normal">
     <w:name w:val="Normal"/>

</xml_diff>